<commit_message>
updated with subject plot
</commit_message>
<xml_diff>
--- a/cEBM_smallgroup_figures.docx
+++ b/cEBM_smallgroup_figures.docx
@@ -50,6 +50,14 @@
                             <w:r>
                               <w:t xml:space="preserve">Group 1 </w:t>
                             </w:r>
+                            <w:r>
+                              <w:t>: AUD, BG, CB (2),</w:t>
+                            </w:r>
+                          </w:p>
+                          <w:p>
+                            <w:r>
+                              <w:t>Kc=3</w:t>
+                            </w:r>
                           </w:p>
                         </w:txbxContent>
                       </wps:txbx>
@@ -78,6 +86,14 @@
                       <w:r>
                         <w:t xml:space="preserve">Group 1 </w:t>
                       </w:r>
+                      <w:r>
+                        <w:t>: AUD, BG, CB (2),</w:t>
+                      </w:r>
+                    </w:p>
+                    <w:p>
+                      <w:r>
+                        <w:t>Kc=3</w:t>
+                      </w:r>
                     </w:p>
                   </w:txbxContent>
                 </v:textbox>
@@ -87,6 +103,9 @@
         </mc:AlternateContent>
       </w:r>
       <w:r>
+        <w:rPr>
+          <w:noProof/>
+        </w:rPr>
         <w:drawing>
           <wp:inline distT="0" distB="0" distL="0" distR="0" wp14:anchorId="0297EC9A" wp14:editId="542EB9A2">
             <wp:extent cx="5619509" cy="4214632"/>
@@ -103,7 +122,7 @@
                     <pic:cNvPicPr/>
                   </pic:nvPicPr>
                   <pic:blipFill>
-                    <a:blip r:embed="rId4"/>
+                    <a:blip r:embed="rId5"/>
                     <a:stretch>
                       <a:fillRect/>
                     </a:stretch>
@@ -126,6 +145,9 @@
     </w:p>
     <w:p>
       <w:r>
+        <w:rPr>
+          <w:noProof/>
+        </w:rPr>
         <w:drawing>
           <wp:inline distT="0" distB="0" distL="0" distR="0" wp14:anchorId="6DD270DC" wp14:editId="1148D6E5">
             <wp:extent cx="4919241" cy="3689432"/>
@@ -142,7 +164,7 @@
                     <pic:cNvPicPr/>
                   </pic:nvPicPr>
                   <pic:blipFill>
-                    <a:blip r:embed="rId5"/>
+                    <a:blip r:embed="rId6"/>
                     <a:stretch>
                       <a:fillRect/>
                     </a:stretch>
@@ -166,6 +188,9 @@
     <w:p/>
     <w:p>
       <w:r>
+        <w:rPr>
+          <w:noProof/>
+        </w:rPr>
         <w:lastRenderedPageBreak/>
         <w:drawing>
           <wp:inline distT="0" distB="0" distL="0" distR="0" wp14:anchorId="7988306D" wp14:editId="57E15897">
@@ -183,7 +208,7 @@
                     <pic:cNvPicPr/>
                   </pic:nvPicPr>
                   <pic:blipFill>
-                    <a:blip r:embed="rId6"/>
+                    <a:blip r:embed="rId7"/>
                     <a:stretch>
                       <a:fillRect/>
                     </a:stretch>
@@ -206,6 +231,9 @@
     </w:p>
     <w:p>
       <w:r>
+        <w:rPr>
+          <w:noProof/>
+        </w:rPr>
         <w:drawing>
           <wp:inline distT="0" distB="0" distL="0" distR="0" wp14:anchorId="58E0EF65" wp14:editId="491B6809">
             <wp:extent cx="4629873" cy="3472405"/>
@@ -222,7 +250,7 @@
                     <pic:cNvPicPr/>
                   </pic:nvPicPr>
                   <pic:blipFill>
-                    <a:blip r:embed="rId7"/>
+                    <a:blip r:embed="rId8"/>
                     <a:stretch>
                       <a:fillRect/>
                     </a:stretch>
@@ -245,6 +273,9 @@
     </w:p>
     <w:p>
       <w:r>
+        <w:rPr>
+          <w:noProof/>
+        </w:rPr>
         <w:lastRenderedPageBreak/>
         <w:drawing>
           <wp:inline distT="0" distB="0" distL="0" distR="0" wp14:anchorId="30AC4379" wp14:editId="2FCE9FA8">
@@ -262,7 +293,7 @@
                     <pic:cNvPicPr/>
                   </pic:nvPicPr>
                   <pic:blipFill>
-                    <a:blip r:embed="rId8"/>
+                    <a:blip r:embed="rId9"/>
                     <a:stretch>
                       <a:fillRect/>
                     </a:stretch>
@@ -271,6 +302,128 @@
                     <a:xfrm>
                       <a:off x="0" y="0"/>
                       <a:ext cx="4431626" cy="3323719"/>
+                    </a:xfrm>
+                    <a:prstGeom prst="rect">
+                      <a:avLst/>
+                    </a:prstGeom>
+                  </pic:spPr>
+                </pic:pic>
+              </a:graphicData>
+            </a:graphic>
+          </wp:inline>
+        </w:drawing>
+      </w:r>
+    </w:p>
+    <w:p>
+      <w:r>
+        <w:t>Cluster 1 may be disregarded</w:t>
+      </w:r>
+    </w:p>
+    <w:p>
+      <w:r>
+        <w:drawing>
+          <wp:inline distT="0" distB="0" distL="0" distR="0" wp14:anchorId="5A8DDFD1" wp14:editId="512E7A17">
+            <wp:extent cx="5943600" cy="4457700"/>
+            <wp:effectExtent l="0" t="0" r="0" b="0"/>
+            <wp:docPr id="1695772887" name="Picture 1"/>
+            <wp:cNvGraphicFramePr>
+              <a:graphicFrameLocks xmlns:a="http://schemas.openxmlformats.org/drawingml/2006/main" noChangeAspect="1"/>
+            </wp:cNvGraphicFramePr>
+            <a:graphic xmlns:a="http://schemas.openxmlformats.org/drawingml/2006/main">
+              <a:graphicData uri="http://schemas.openxmlformats.org/drawingml/2006/picture">
+                <pic:pic xmlns:pic="http://schemas.openxmlformats.org/drawingml/2006/picture">
+                  <pic:nvPicPr>
+                    <pic:cNvPr id="1695772887" name=""/>
+                    <pic:cNvPicPr/>
+                  </pic:nvPicPr>
+                  <pic:blipFill>
+                    <a:blip r:embed="rId10"/>
+                    <a:stretch>
+                      <a:fillRect/>
+                    </a:stretch>
+                  </pic:blipFill>
+                  <pic:spPr>
+                    <a:xfrm>
+                      <a:off x="0" y="0"/>
+                      <a:ext cx="5943600" cy="4457700"/>
+                    </a:xfrm>
+                    <a:prstGeom prst="rect">
+                      <a:avLst/>
+                    </a:prstGeom>
+                  </pic:spPr>
+                </pic:pic>
+              </a:graphicData>
+            </a:graphic>
+          </wp:inline>
+        </w:drawing>
+      </w:r>
+    </w:p>
+    <w:p>
+      <w:r>
+        <w:lastRenderedPageBreak/>
+        <w:drawing>
+          <wp:inline distT="0" distB="0" distL="0" distR="0" wp14:anchorId="4B760AB4" wp14:editId="04E87212">
+            <wp:extent cx="5943600" cy="4457700"/>
+            <wp:effectExtent l="0" t="0" r="0" b="0"/>
+            <wp:docPr id="1491783135" name="Picture 1"/>
+            <wp:cNvGraphicFramePr>
+              <a:graphicFrameLocks xmlns:a="http://schemas.openxmlformats.org/drawingml/2006/main" noChangeAspect="1"/>
+            </wp:cNvGraphicFramePr>
+            <a:graphic xmlns:a="http://schemas.openxmlformats.org/drawingml/2006/main">
+              <a:graphicData uri="http://schemas.openxmlformats.org/drawingml/2006/picture">
+                <pic:pic xmlns:pic="http://schemas.openxmlformats.org/drawingml/2006/picture">
+                  <pic:nvPicPr>
+                    <pic:cNvPr id="1491783135" name=""/>
+                    <pic:cNvPicPr/>
+                  </pic:nvPicPr>
+                  <pic:blipFill>
+                    <a:blip r:embed="rId11"/>
+                    <a:stretch>
+                      <a:fillRect/>
+                    </a:stretch>
+                  </pic:blipFill>
+                  <pic:spPr>
+                    <a:xfrm>
+                      <a:off x="0" y="0"/>
+                      <a:ext cx="5943600" cy="4457700"/>
+                    </a:xfrm>
+                    <a:prstGeom prst="rect">
+                      <a:avLst/>
+                    </a:prstGeom>
+                  </pic:spPr>
+                </pic:pic>
+              </a:graphicData>
+            </a:graphic>
+          </wp:inline>
+        </w:drawing>
+      </w:r>
+      <w:r>
+        <w:lastRenderedPageBreak/>
+        <w:drawing>
+          <wp:inline distT="0" distB="0" distL="0" distR="0" wp14:anchorId="39F1A032" wp14:editId="20A14767">
+            <wp:extent cx="5943600" cy="4457700"/>
+            <wp:effectExtent l="0" t="0" r="0" b="0"/>
+            <wp:docPr id="2031930606" name="Picture 1"/>
+            <wp:cNvGraphicFramePr>
+              <a:graphicFrameLocks xmlns:a="http://schemas.openxmlformats.org/drawingml/2006/main" noChangeAspect="1"/>
+            </wp:cNvGraphicFramePr>
+            <a:graphic xmlns:a="http://schemas.openxmlformats.org/drawingml/2006/main">
+              <a:graphicData uri="http://schemas.openxmlformats.org/drawingml/2006/picture">
+                <pic:pic xmlns:pic="http://schemas.openxmlformats.org/drawingml/2006/picture">
+                  <pic:nvPicPr>
+                    <pic:cNvPr id="2031930606" name=""/>
+                    <pic:cNvPicPr/>
+                  </pic:nvPicPr>
+                  <pic:blipFill>
+                    <a:blip r:embed="rId12"/>
+                    <a:stretch>
+                      <a:fillRect/>
+                    </a:stretch>
+                  </pic:blipFill>
+                  <pic:spPr>
+                    <a:xfrm>
+                      <a:off x="0" y="0"/>
+                      <a:ext cx="5943600" cy="4457700"/>
                     </a:xfrm>
                     <a:prstGeom prst="rect">
                       <a:avLst/>
@@ -332,6 +485,14 @@
                             <w:r>
                               <w:t>Group 2</w:t>
                             </w:r>
+                            <w:r>
+                              <w:t>: MOT (8)</w:t>
+                            </w:r>
+                          </w:p>
+                          <w:p>
+                            <w:r>
+                              <w:t>Kc=5</w:t>
+                            </w:r>
                           </w:p>
                         </w:txbxContent>
                       </wps:txbx>
@@ -362,6 +523,14 @@
                       <w:r>
                         <w:t>Group 2</w:t>
                       </w:r>
+                      <w:r>
+                        <w:t>: MOT (8)</w:t>
+                      </w:r>
+                    </w:p>
+                    <w:p>
+                      <w:r>
+                        <w:t>Kc=5</w:t>
+                      </w:r>
                     </w:p>
                   </w:txbxContent>
                 </v:textbox>
@@ -371,6 +540,9 @@
         </mc:AlternateContent>
       </w:r>
       <w:r>
+        <w:rPr>
+          <w:noProof/>
+        </w:rPr>
         <w:drawing>
           <wp:inline distT="0" distB="0" distL="0" distR="0" wp14:anchorId="58EB5F62" wp14:editId="58AD1541">
             <wp:extent cx="5943600" cy="4457700"/>
@@ -387,7 +559,7 @@
                     <pic:cNvPicPr/>
                   </pic:nvPicPr>
                   <pic:blipFill>
-                    <a:blip r:embed="rId9"/>
+                    <a:blip r:embed="rId13"/>
                     <a:stretch>
                       <a:fillRect/>
                     </a:stretch>
@@ -408,6 +580,9 @@
         </w:drawing>
       </w:r>
       <w:r>
+        <w:rPr>
+          <w:noProof/>
+        </w:rPr>
         <w:drawing>
           <wp:inline distT="0" distB="0" distL="0" distR="0" wp14:anchorId="7838F479" wp14:editId="1E703148">
             <wp:extent cx="4860925" cy="3645694"/>
@@ -424,7 +599,7 @@
                     <pic:cNvPicPr/>
                   </pic:nvPicPr>
                   <pic:blipFill>
-                    <a:blip r:embed="rId10"/>
+                    <a:blip r:embed="rId14"/>
                     <a:stretch>
                       <a:fillRect/>
                     </a:stretch>
@@ -445,6 +620,9 @@
         </w:drawing>
       </w:r>
       <w:r>
+        <w:rPr>
+          <w:noProof/>
+        </w:rPr>
         <w:lastRenderedPageBreak/>
         <w:drawing>
           <wp:inline distT="0" distB="0" distL="0" distR="0" wp14:anchorId="288906E4" wp14:editId="73CB537B">
@@ -462,7 +640,7 @@
                     <pic:cNvPicPr/>
                   </pic:nvPicPr>
                   <pic:blipFill>
-                    <a:blip r:embed="rId11"/>
+                    <a:blip r:embed="rId15"/>
                     <a:stretch>
                       <a:fillRect/>
                     </a:stretch>
@@ -485,6 +663,9 @@
     </w:p>
     <w:p>
       <w:r>
+        <w:rPr>
+          <w:noProof/>
+        </w:rPr>
         <w:lastRenderedPageBreak/>
         <w:drawing>
           <wp:inline distT="0" distB="0" distL="0" distR="0" wp14:anchorId="573E2966" wp14:editId="0276B897">
@@ -502,7 +683,7 @@
                     <pic:cNvPicPr/>
                   </pic:nvPicPr>
                   <pic:blipFill>
-                    <a:blip r:embed="rId12"/>
+                    <a:blip r:embed="rId16"/>
                     <a:stretch>
                       <a:fillRect/>
                     </a:stretch>
@@ -523,6 +704,9 @@
         </w:drawing>
       </w:r>
       <w:r>
+        <w:rPr>
+          <w:noProof/>
+        </w:rPr>
         <w:drawing>
           <wp:inline distT="0" distB="0" distL="0" distR="0" wp14:anchorId="6B24F049" wp14:editId="59679070">
             <wp:extent cx="5943600" cy="4457700"/>
@@ -539,7 +723,7 @@
                     <pic:cNvPicPr/>
                   </pic:nvPicPr>
                   <pic:blipFill>
-                    <a:blip r:embed="rId13"/>
+                    <a:blip r:embed="rId17"/>
                     <a:stretch>
                       <a:fillRect/>
                     </a:stretch>
@@ -560,6 +744,9 @@
         </w:drawing>
       </w:r>
       <w:r>
+        <w:rPr>
+          <w:noProof/>
+        </w:rPr>
         <w:lastRenderedPageBreak/>
         <w:drawing>
           <wp:inline distT="0" distB="0" distL="0" distR="0" wp14:anchorId="5BBBA7F9" wp14:editId="7EBA8145">
@@ -577,7 +764,7 @@
                     <pic:cNvPicPr/>
                   </pic:nvPicPr>
                   <pic:blipFill>
-                    <a:blip r:embed="rId14"/>
+                    <a:blip r:embed="rId18"/>
                     <a:stretch>
                       <a:fillRect/>
                     </a:stretch>
@@ -598,6 +785,9 @@
         </w:drawing>
       </w:r>
       <w:r>
+        <w:rPr>
+          <w:noProof/>
+        </w:rPr>
         <w:lastRenderedPageBreak/>
         <w:drawing>
           <wp:inline distT="0" distB="0" distL="0" distR="0" wp14:anchorId="2148BD90" wp14:editId="4AF96AE2">
@@ -615,7 +805,197 @@
                     <pic:cNvPicPr/>
                   </pic:nvPicPr>
                   <pic:blipFill>
-                    <a:blip r:embed="rId15"/>
+                    <a:blip r:embed="rId19"/>
+                    <a:stretch>
+                      <a:fillRect/>
+                    </a:stretch>
+                  </pic:blipFill>
+                  <pic:spPr>
+                    <a:xfrm>
+                      <a:off x="0" y="0"/>
+                      <a:ext cx="5943600" cy="4457700"/>
+                    </a:xfrm>
+                    <a:prstGeom prst="rect">
+                      <a:avLst/>
+                    </a:prstGeom>
+                  </pic:spPr>
+                </pic:pic>
+              </a:graphicData>
+            </a:graphic>
+          </wp:inline>
+        </w:drawing>
+      </w:r>
+      <w:r>
+        <w:lastRenderedPageBreak/>
+        <w:drawing>
+          <wp:inline distT="0" distB="0" distL="0" distR="0" wp14:anchorId="29C178E7" wp14:editId="0D5DD8FE">
+            <wp:extent cx="5943600" cy="4457700"/>
+            <wp:effectExtent l="0" t="0" r="0" b="0"/>
+            <wp:docPr id="166107779" name="Picture 1"/>
+            <wp:cNvGraphicFramePr>
+              <a:graphicFrameLocks xmlns:a="http://schemas.openxmlformats.org/drawingml/2006/main" noChangeAspect="1"/>
+            </wp:cNvGraphicFramePr>
+            <a:graphic xmlns:a="http://schemas.openxmlformats.org/drawingml/2006/main">
+              <a:graphicData uri="http://schemas.openxmlformats.org/drawingml/2006/picture">
+                <pic:pic xmlns:pic="http://schemas.openxmlformats.org/drawingml/2006/picture">
+                  <pic:nvPicPr>
+                    <pic:cNvPr id="166107779" name=""/>
+                    <pic:cNvPicPr/>
+                  </pic:nvPicPr>
+                  <pic:blipFill>
+                    <a:blip r:embed="rId20"/>
+                    <a:stretch>
+                      <a:fillRect/>
+                    </a:stretch>
+                  </pic:blipFill>
+                  <pic:spPr>
+                    <a:xfrm>
+                      <a:off x="0" y="0"/>
+                      <a:ext cx="5943600" cy="4457700"/>
+                    </a:xfrm>
+                    <a:prstGeom prst="rect">
+                      <a:avLst/>
+                    </a:prstGeom>
+                  </pic:spPr>
+                </pic:pic>
+              </a:graphicData>
+            </a:graphic>
+          </wp:inline>
+        </w:drawing>
+      </w:r>
+      <w:r>
+        <w:lastRenderedPageBreak/>
+        <w:drawing>
+          <wp:inline distT="0" distB="0" distL="0" distR="0" wp14:anchorId="6413DD05" wp14:editId="42623ED1">
+            <wp:extent cx="5943600" cy="4457700"/>
+            <wp:effectExtent l="0" t="0" r="0" b="0"/>
+            <wp:docPr id="508976956" name="Picture 1"/>
+            <wp:cNvGraphicFramePr>
+              <a:graphicFrameLocks xmlns:a="http://schemas.openxmlformats.org/drawingml/2006/main" noChangeAspect="1"/>
+            </wp:cNvGraphicFramePr>
+            <a:graphic xmlns:a="http://schemas.openxmlformats.org/drawingml/2006/main">
+              <a:graphicData uri="http://schemas.openxmlformats.org/drawingml/2006/picture">
+                <pic:pic xmlns:pic="http://schemas.openxmlformats.org/drawingml/2006/picture">
+                  <pic:nvPicPr>
+                    <pic:cNvPr id="508976956" name=""/>
+                    <pic:cNvPicPr/>
+                  </pic:nvPicPr>
+                  <pic:blipFill>
+                    <a:blip r:embed="rId21"/>
+                    <a:stretch>
+                      <a:fillRect/>
+                    </a:stretch>
+                  </pic:blipFill>
+                  <pic:spPr>
+                    <a:xfrm>
+                      <a:off x="0" y="0"/>
+                      <a:ext cx="5943600" cy="4457700"/>
+                    </a:xfrm>
+                    <a:prstGeom prst="rect">
+                      <a:avLst/>
+                    </a:prstGeom>
+                  </pic:spPr>
+                </pic:pic>
+              </a:graphicData>
+            </a:graphic>
+          </wp:inline>
+        </w:drawing>
+      </w:r>
+      <w:r>
+        <w:lastRenderedPageBreak/>
+        <w:drawing>
+          <wp:inline distT="0" distB="0" distL="0" distR="0" wp14:anchorId="65FCF15B" wp14:editId="5E9A7307">
+            <wp:extent cx="5943600" cy="4457700"/>
+            <wp:effectExtent l="0" t="0" r="0" b="0"/>
+            <wp:docPr id="1761780711" name="Picture 1"/>
+            <wp:cNvGraphicFramePr>
+              <a:graphicFrameLocks xmlns:a="http://schemas.openxmlformats.org/drawingml/2006/main" noChangeAspect="1"/>
+            </wp:cNvGraphicFramePr>
+            <a:graphic xmlns:a="http://schemas.openxmlformats.org/drawingml/2006/main">
+              <a:graphicData uri="http://schemas.openxmlformats.org/drawingml/2006/picture">
+                <pic:pic xmlns:pic="http://schemas.openxmlformats.org/drawingml/2006/picture">
+                  <pic:nvPicPr>
+                    <pic:cNvPr id="1761780711" name=""/>
+                    <pic:cNvPicPr/>
+                  </pic:nvPicPr>
+                  <pic:blipFill>
+                    <a:blip r:embed="rId22"/>
+                    <a:stretch>
+                      <a:fillRect/>
+                    </a:stretch>
+                  </pic:blipFill>
+                  <pic:spPr>
+                    <a:xfrm>
+                      <a:off x="0" y="0"/>
+                      <a:ext cx="5943600" cy="4457700"/>
+                    </a:xfrm>
+                    <a:prstGeom prst="rect">
+                      <a:avLst/>
+                    </a:prstGeom>
+                  </pic:spPr>
+                </pic:pic>
+              </a:graphicData>
+            </a:graphic>
+          </wp:inline>
+        </w:drawing>
+      </w:r>
+      <w:r>
+        <w:lastRenderedPageBreak/>
+        <w:drawing>
+          <wp:inline distT="0" distB="0" distL="0" distR="0" wp14:anchorId="330223FD" wp14:editId="3AA2C134">
+            <wp:extent cx="5943600" cy="4457700"/>
+            <wp:effectExtent l="0" t="0" r="0" b="0"/>
+            <wp:docPr id="1216864149" name="Picture 1"/>
+            <wp:cNvGraphicFramePr>
+              <a:graphicFrameLocks xmlns:a="http://schemas.openxmlformats.org/drawingml/2006/main" noChangeAspect="1"/>
+            </wp:cNvGraphicFramePr>
+            <a:graphic xmlns:a="http://schemas.openxmlformats.org/drawingml/2006/main">
+              <a:graphicData uri="http://schemas.openxmlformats.org/drawingml/2006/picture">
+                <pic:pic xmlns:pic="http://schemas.openxmlformats.org/drawingml/2006/picture">
+                  <pic:nvPicPr>
+                    <pic:cNvPr id="1216864149" name=""/>
+                    <pic:cNvPicPr/>
+                  </pic:nvPicPr>
+                  <pic:blipFill>
+                    <a:blip r:embed="rId23"/>
+                    <a:stretch>
+                      <a:fillRect/>
+                    </a:stretch>
+                  </pic:blipFill>
+                  <pic:spPr>
+                    <a:xfrm>
+                      <a:off x="0" y="0"/>
+                      <a:ext cx="5943600" cy="4457700"/>
+                    </a:xfrm>
+                    <a:prstGeom prst="rect">
+                      <a:avLst/>
+                    </a:prstGeom>
+                  </pic:spPr>
+                </pic:pic>
+              </a:graphicData>
+            </a:graphic>
+          </wp:inline>
+        </w:drawing>
+      </w:r>
+      <w:r>
+        <w:lastRenderedPageBreak/>
+        <w:drawing>
+          <wp:inline distT="0" distB="0" distL="0" distR="0" wp14:anchorId="40B90E14" wp14:editId="11FA38A0">
+            <wp:extent cx="5943600" cy="4457700"/>
+            <wp:effectExtent l="0" t="0" r="0" b="0"/>
+            <wp:docPr id="1311695780" name="Picture 1"/>
+            <wp:cNvGraphicFramePr>
+              <a:graphicFrameLocks xmlns:a="http://schemas.openxmlformats.org/drawingml/2006/main" noChangeAspect="1"/>
+            </wp:cNvGraphicFramePr>
+            <a:graphic xmlns:a="http://schemas.openxmlformats.org/drawingml/2006/main">
+              <a:graphicData uri="http://schemas.openxmlformats.org/drawingml/2006/picture">
+                <pic:pic xmlns:pic="http://schemas.openxmlformats.org/drawingml/2006/picture">
+                  <pic:nvPicPr>
+                    <pic:cNvPr id="1311695780" name=""/>
+                    <pic:cNvPicPr/>
+                  </pic:nvPicPr>
+                  <pic:blipFill>
+                    <a:blip r:embed="rId24"/>
                     <a:stretch>
                       <a:fillRect/>
                     </a:stretch>
@@ -645,16 +1025,16 @@
         <mc:AlternateContent>
           <mc:Choice Requires="wps">
             <w:drawing>
-              <wp:anchor distT="0" distB="0" distL="114300" distR="114300" simplePos="0" relativeHeight="251661312" behindDoc="0" locked="0" layoutInCell="1" allowOverlap="1" wp14:anchorId="1A26A9F6" wp14:editId="7644C141">
+              <wp:anchor distT="0" distB="0" distL="114300" distR="114300" simplePos="0" relativeHeight="251661312" behindDoc="0" locked="0" layoutInCell="1" allowOverlap="1" wp14:anchorId="1A26A9F6" wp14:editId="6AB81103">
                 <wp:simplePos x="0" y="0"/>
                 <wp:positionH relativeFrom="column">
-                  <wp:posOffset>-177</wp:posOffset>
+                  <wp:posOffset>0</wp:posOffset>
                 </wp:positionH>
                 <wp:positionV relativeFrom="paragraph">
-                  <wp:posOffset>-464490</wp:posOffset>
+                  <wp:posOffset>-462988</wp:posOffset>
                 </wp:positionV>
-                <wp:extent cx="972273" cy="416688"/>
-                <wp:effectExtent l="0" t="0" r="18415" b="15240"/>
+                <wp:extent cx="3356658" cy="462987"/>
+                <wp:effectExtent l="0" t="0" r="8890" b="6985"/>
                 <wp:wrapNone/>
                 <wp:docPr id="1852260998" name="Text Box 3"/>
                 <wp:cNvGraphicFramePr/>
@@ -665,7 +1045,7 @@
                       <wps:spPr>
                         <a:xfrm>
                           <a:off x="0" y="0"/>
-                          <a:ext cx="972273" cy="416688"/>
+                          <a:ext cx="3356658" cy="462987"/>
                         </a:xfrm>
                         <a:prstGeom prst="rect">
                           <a:avLst/>
@@ -685,558 +1065,16 @@
                             <w:r>
                               <w:t>Group 3</w:t>
                             </w:r>
+                            <w:r>
+                              <w:t>: VIS(10)</w:t>
+                            </w:r>
                           </w:p>
-                        </w:txbxContent>
-                      </wps:txbx>
-                      <wps:bodyPr rot="0" spcFirstLastPara="0" vertOverflow="overflow" horzOverflow="overflow" vert="horz" wrap="square" lIns="91440" tIns="45720" rIns="91440" bIns="45720" numCol="1" spcCol="0" rtlCol="0" fromWordArt="0" anchor="t" anchorCtr="0" forceAA="0" compatLnSpc="1">
-                        <a:prstTxWarp prst="textNoShape">
-                          <a:avLst/>
-                        </a:prstTxWarp>
-                        <a:noAutofit/>
-                      </wps:bodyPr>
-                    </wps:wsp>
-                  </a:graphicData>
-                </a:graphic>
-              </wp:anchor>
-            </w:drawing>
-          </mc:Choice>
-          <mc:Fallback>
-            <w:pict>
-              <v:shape w14:anchorId="1A26A9F6" id="Text Box 3" o:spid="_x0000_s1028" type="#_x0000_t202" style="position:absolute;margin-left:0;margin-top:-36.55pt;width:76.55pt;height:32.8pt;z-index:251661312;visibility:visible;mso-wrap-style:square;mso-wrap-distance-left:9pt;mso-wrap-distance-top:0;mso-wrap-distance-right:9pt;mso-wrap-distance-bottom:0;mso-position-horizontal:absolute;mso-position-horizontal-relative:text;mso-position-vertical:absolute;mso-position-vertical-relative:text;v-text-anchor:top" o:gfxdata="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" fillcolor="white [3201]" strokeweight=".5pt">
-                <v:textbox>
-                  <w:txbxContent>
-                    <w:p>
-                      <w:r>
-                        <w:t>Group 3</w:t>
-                      </w:r>
-                    </w:p>
-                  </w:txbxContent>
-                </v:textbox>
-              </v:shape>
-            </w:pict>
-          </mc:Fallback>
-        </mc:AlternateContent>
-      </w:r>
-      <w:r>
-        <w:drawing>
-          <wp:inline distT="0" distB="0" distL="0" distR="0" wp14:anchorId="435E037D" wp14:editId="304FFE25">
-            <wp:extent cx="5127585" cy="3845689"/>
-            <wp:effectExtent l="0" t="0" r="0" b="0"/>
-            <wp:docPr id="1959591026" name="Picture 1"/>
-            <wp:cNvGraphicFramePr>
-              <a:graphicFrameLocks xmlns:a="http://schemas.openxmlformats.org/drawingml/2006/main" noChangeAspect="1"/>
-            </wp:cNvGraphicFramePr>
-            <a:graphic xmlns:a="http://schemas.openxmlformats.org/drawingml/2006/main">
-              <a:graphicData uri="http://schemas.openxmlformats.org/drawingml/2006/picture">
-                <pic:pic xmlns:pic="http://schemas.openxmlformats.org/drawingml/2006/picture">
-                  <pic:nvPicPr>
-                    <pic:cNvPr id="1959591026" name=""/>
-                    <pic:cNvPicPr/>
-                  </pic:nvPicPr>
-                  <pic:blipFill>
-                    <a:blip r:embed="rId16"/>
-                    <a:stretch>
-                      <a:fillRect/>
-                    </a:stretch>
-                  </pic:blipFill>
-                  <pic:spPr>
-                    <a:xfrm>
-                      <a:off x="0" y="0"/>
-                      <a:ext cx="5130058" cy="3847544"/>
-                    </a:xfrm>
-                    <a:prstGeom prst="rect">
-                      <a:avLst/>
-                    </a:prstGeom>
-                  </pic:spPr>
-                </pic:pic>
-              </a:graphicData>
-            </a:graphic>
-          </wp:inline>
-        </w:drawing>
-      </w:r>
-    </w:p>
-    <w:p>
-      <w:r>
-        <w:rPr>
-          <w:noProof/>
-        </w:rPr>
-        <w:lastRenderedPageBreak/>
-        <mc:AlternateContent>
-          <mc:Choice Requires="wps">
-            <w:drawing>
-              <wp:anchor distT="0" distB="0" distL="114300" distR="114300" simplePos="0" relativeHeight="251662336" behindDoc="0" locked="0" layoutInCell="1" allowOverlap="1" wp14:anchorId="03A4CD84" wp14:editId="2B2186D6">
-                <wp:simplePos x="0" y="0"/>
-                <wp:positionH relativeFrom="column">
-                  <wp:posOffset>104172</wp:posOffset>
-                </wp:positionH>
-                <wp:positionV relativeFrom="paragraph">
-                  <wp:posOffset>-474562</wp:posOffset>
-                </wp:positionV>
-                <wp:extent cx="1307939" cy="312516"/>
-                <wp:effectExtent l="0" t="0" r="13335" b="17780"/>
-                <wp:wrapNone/>
-                <wp:docPr id="1678497196" name="Text Box 4"/>
-                <wp:cNvGraphicFramePr/>
-                <a:graphic xmlns:a="http://schemas.openxmlformats.org/drawingml/2006/main">
-                  <a:graphicData uri="http://schemas.microsoft.com/office/word/2010/wordprocessingShape">
-                    <wps:wsp>
-                      <wps:cNvSpPr txBox="1"/>
-                      <wps:spPr>
-                        <a:xfrm>
-                          <a:off x="0" y="0"/>
-                          <a:ext cx="1307939" cy="312516"/>
-                        </a:xfrm>
-                        <a:prstGeom prst="rect">
-                          <a:avLst/>
-                        </a:prstGeom>
-                        <a:solidFill>
-                          <a:schemeClr val="lt1"/>
-                        </a:solidFill>
-                        <a:ln w="6350">
-                          <a:solidFill>
-                            <a:prstClr val="black"/>
-                          </a:solidFill>
-                        </a:ln>
-                      </wps:spPr>
-                      <wps:txbx>
-                        <w:txbxContent>
                           <w:p>
                             <w:r>
-                              <w:t>Group 4</w:t>
+                              <w:t xml:space="preserve">Kc=1 </w:t>
                             </w:r>
-                          </w:p>
-                        </w:txbxContent>
-                      </wps:txbx>
-                      <wps:bodyPr rot="0" spcFirstLastPara="0" vertOverflow="overflow" horzOverflow="overflow" vert="horz" wrap="square" lIns="91440" tIns="45720" rIns="91440" bIns="45720" numCol="1" spcCol="0" rtlCol="0" fromWordArt="0" anchor="t" anchorCtr="0" forceAA="0" compatLnSpc="1">
-                        <a:prstTxWarp prst="textNoShape">
-                          <a:avLst/>
-                        </a:prstTxWarp>
-                        <a:noAutofit/>
-                      </wps:bodyPr>
-                    </wps:wsp>
-                  </a:graphicData>
-                </a:graphic>
-              </wp:anchor>
-            </w:drawing>
-          </mc:Choice>
-          <mc:Fallback>
-            <w:pict>
-              <v:shape w14:anchorId="03A4CD84" id="Text Box 4" o:spid="_x0000_s1029" type="#_x0000_t202" style="position:absolute;margin-left:8.2pt;margin-top:-37.35pt;width:103pt;height:24.6pt;z-index:251662336;visibility:visible;mso-wrap-style:square;mso-wrap-distance-left:9pt;mso-wrap-distance-top:0;mso-wrap-distance-right:9pt;mso-wrap-distance-bottom:0;mso-position-horizontal:absolute;mso-position-horizontal-relative:text;mso-position-vertical:absolute;mso-position-vertical-relative:text;v-text-anchor:top" o:gfxdata="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" fillcolor="white [3201]" strokeweight=".5pt">
-                <v:textbox>
-                  <w:txbxContent>
-                    <w:p>
-                      <w:r>
-                        <w:t>Group 4</w:t>
-                      </w:r>
-                    </w:p>
-                  </w:txbxContent>
-                </v:textbox>
-              </v:shape>
-            </w:pict>
-          </mc:Fallback>
-        </mc:AlternateContent>
-      </w:r>
-      <w:r>
-        <w:drawing>
-          <wp:inline distT="0" distB="0" distL="0" distR="0" wp14:anchorId="16FD237E" wp14:editId="553A9CB5">
-            <wp:extent cx="5943600" cy="4457700"/>
-            <wp:effectExtent l="0" t="0" r="0" b="0"/>
-            <wp:docPr id="1878276632" name="Picture 1"/>
-            <wp:cNvGraphicFramePr>
-              <a:graphicFrameLocks xmlns:a="http://schemas.openxmlformats.org/drawingml/2006/main" noChangeAspect="1"/>
-            </wp:cNvGraphicFramePr>
-            <a:graphic xmlns:a="http://schemas.openxmlformats.org/drawingml/2006/main">
-              <a:graphicData uri="http://schemas.openxmlformats.org/drawingml/2006/picture">
-                <pic:pic xmlns:pic="http://schemas.openxmlformats.org/drawingml/2006/picture">
-                  <pic:nvPicPr>
-                    <pic:cNvPr id="1878276632" name=""/>
-                    <pic:cNvPicPr/>
-                  </pic:nvPicPr>
-                  <pic:blipFill>
-                    <a:blip r:embed="rId17"/>
-                    <a:stretch>
-                      <a:fillRect/>
-                    </a:stretch>
-                  </pic:blipFill>
-                  <pic:spPr>
-                    <a:xfrm>
-                      <a:off x="0" y="0"/>
-                      <a:ext cx="5943600" cy="4457700"/>
-                    </a:xfrm>
-                    <a:prstGeom prst="rect">
-                      <a:avLst/>
-                    </a:prstGeom>
-                  </pic:spPr>
-                </pic:pic>
-              </a:graphicData>
-            </a:graphic>
-          </wp:inline>
-        </w:drawing>
-      </w:r>
-    </w:p>
-    <w:p>
-      <w:r>
-        <w:lastRenderedPageBreak/>
-        <w:drawing>
-          <wp:inline distT="0" distB="0" distL="0" distR="0" wp14:anchorId="53F7F052" wp14:editId="748F87F0">
-            <wp:extent cx="4653023" cy="3489767"/>
-            <wp:effectExtent l="0" t="0" r="0" b="0"/>
-            <wp:docPr id="236511293" name="Picture 1"/>
-            <wp:cNvGraphicFramePr>
-              <a:graphicFrameLocks xmlns:a="http://schemas.openxmlformats.org/drawingml/2006/main" noChangeAspect="1"/>
-            </wp:cNvGraphicFramePr>
-            <a:graphic xmlns:a="http://schemas.openxmlformats.org/drawingml/2006/main">
-              <a:graphicData uri="http://schemas.openxmlformats.org/drawingml/2006/picture">
-                <pic:pic xmlns:pic="http://schemas.openxmlformats.org/drawingml/2006/picture">
-                  <pic:nvPicPr>
-                    <pic:cNvPr id="236511293" name=""/>
-                    <pic:cNvPicPr/>
-                  </pic:nvPicPr>
-                  <pic:blipFill>
-                    <a:blip r:embed="rId18"/>
-                    <a:stretch>
-                      <a:fillRect/>
-                    </a:stretch>
-                  </pic:blipFill>
-                  <pic:spPr>
-                    <a:xfrm>
-                      <a:off x="0" y="0"/>
-                      <a:ext cx="4656079" cy="3492059"/>
-                    </a:xfrm>
-                    <a:prstGeom prst="rect">
-                      <a:avLst/>
-                    </a:prstGeom>
-                  </pic:spPr>
-                </pic:pic>
-              </a:graphicData>
-            </a:graphic>
-          </wp:inline>
-        </w:drawing>
-      </w:r>
-      <w:r>
-        <w:drawing>
-          <wp:inline distT="0" distB="0" distL="0" distR="0" wp14:anchorId="54B21A43" wp14:editId="0CD7D26E">
-            <wp:extent cx="5943600" cy="4457700"/>
-            <wp:effectExtent l="0" t="0" r="0" b="0"/>
-            <wp:docPr id="703745944" name="Picture 1"/>
-            <wp:cNvGraphicFramePr>
-              <a:graphicFrameLocks xmlns:a="http://schemas.openxmlformats.org/drawingml/2006/main" noChangeAspect="1"/>
-            </wp:cNvGraphicFramePr>
-            <a:graphic xmlns:a="http://schemas.openxmlformats.org/drawingml/2006/main">
-              <a:graphicData uri="http://schemas.openxmlformats.org/drawingml/2006/picture">
-                <pic:pic xmlns:pic="http://schemas.openxmlformats.org/drawingml/2006/picture">
-                  <pic:nvPicPr>
-                    <pic:cNvPr id="703745944" name=""/>
-                    <pic:cNvPicPr/>
-                  </pic:nvPicPr>
-                  <pic:blipFill>
-                    <a:blip r:embed="rId19"/>
-                    <a:stretch>
-                      <a:fillRect/>
-                    </a:stretch>
-                  </pic:blipFill>
-                  <pic:spPr>
-                    <a:xfrm>
-                      <a:off x="0" y="0"/>
-                      <a:ext cx="5943600" cy="4457700"/>
-                    </a:xfrm>
-                    <a:prstGeom prst="rect">
-                      <a:avLst/>
-                    </a:prstGeom>
-                  </pic:spPr>
-                </pic:pic>
-              </a:graphicData>
-            </a:graphic>
-          </wp:inline>
-        </w:drawing>
-      </w:r>
-    </w:p>
-    <w:p>
-      <w:r>
-        <w:rPr>
-          <w:noProof/>
-        </w:rPr>
-        <w:lastRenderedPageBreak/>
-        <mc:AlternateContent>
-          <mc:Choice Requires="wps">
-            <w:drawing>
-              <wp:anchor distT="0" distB="0" distL="114300" distR="114300" simplePos="0" relativeHeight="251663360" behindDoc="0" locked="0" layoutInCell="1" allowOverlap="1" wp14:anchorId="1BF6EBBC" wp14:editId="44711E4C">
-                <wp:simplePos x="0" y="0"/>
-                <wp:positionH relativeFrom="column">
-                  <wp:posOffset>-104172</wp:posOffset>
-                </wp:positionH>
-                <wp:positionV relativeFrom="paragraph">
-                  <wp:posOffset>-532435</wp:posOffset>
-                </wp:positionV>
-                <wp:extent cx="925975" cy="532435"/>
-                <wp:effectExtent l="0" t="0" r="13970" b="13970"/>
-                <wp:wrapNone/>
-                <wp:docPr id="1738699808" name="Text Box 5"/>
-                <wp:cNvGraphicFramePr/>
-                <a:graphic xmlns:a="http://schemas.openxmlformats.org/drawingml/2006/main">
-                  <a:graphicData uri="http://schemas.microsoft.com/office/word/2010/wordprocessingShape">
-                    <wps:wsp>
-                      <wps:cNvSpPr txBox="1"/>
-                      <wps:spPr>
-                        <a:xfrm>
-                          <a:off x="0" y="0"/>
-                          <a:ext cx="925975" cy="532435"/>
-                        </a:xfrm>
-                        <a:prstGeom prst="rect">
-                          <a:avLst/>
-                        </a:prstGeom>
-                        <a:solidFill>
-                          <a:schemeClr val="lt1"/>
-                        </a:solidFill>
-                        <a:ln w="6350">
-                          <a:solidFill>
-                            <a:prstClr val="black"/>
-                          </a:solidFill>
-                        </a:ln>
-                      </wps:spPr>
-                      <wps:txbx>
-                        <w:txbxContent>
-                          <w:p>
                             <w:r>
-                              <w:t>Group 5</w:t>
-                            </w:r>
-                          </w:p>
-                        </w:txbxContent>
-                      </wps:txbx>
-                      <wps:bodyPr rot="0" spcFirstLastPara="0" vertOverflow="overflow" horzOverflow="overflow" vert="horz" wrap="square" lIns="91440" tIns="45720" rIns="91440" bIns="45720" numCol="1" spcCol="0" rtlCol="0" fromWordArt="0" anchor="t" anchorCtr="0" forceAA="0" compatLnSpc="1">
-                        <a:prstTxWarp prst="textNoShape">
-                          <a:avLst/>
-                        </a:prstTxWarp>
-                        <a:noAutofit/>
-                      </wps:bodyPr>
-                    </wps:wsp>
-                  </a:graphicData>
-                </a:graphic>
-                <wp14:sizeRelH relativeFrom="margin">
-                  <wp14:pctWidth>0</wp14:pctWidth>
-                </wp14:sizeRelH>
-              </wp:anchor>
-            </w:drawing>
-          </mc:Choice>
-          <mc:Fallback>
-            <w:pict>
-              <v:shape w14:anchorId="1BF6EBBC" id="Text Box 5" o:spid="_x0000_s1030" type="#_x0000_t202" style="position:absolute;margin-left:-8.2pt;margin-top:-41.9pt;width:72.9pt;height:41.9pt;z-index:251663360;visibility:visible;mso-wrap-style:square;mso-width-percent:0;mso-wrap-distance-left:9pt;mso-wrap-distance-top:0;mso-wrap-distance-right:9pt;mso-wrap-distance-bottom:0;mso-position-horizontal:absolute;mso-position-horizontal-relative:text;mso-position-vertical:absolute;mso-position-vertical-relative:text;mso-width-percent:0;mso-width-relative:margin;v-text-anchor:top" o:gfxdata="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" fillcolor="white [3201]" strokeweight=".5pt">
-                <v:textbox>
-                  <w:txbxContent>
-                    <w:p>
-                      <w:r>
-                        <w:t>Group 5</w:t>
-                      </w:r>
-                    </w:p>
-                  </w:txbxContent>
-                </v:textbox>
-              </v:shape>
-            </w:pict>
-          </mc:Fallback>
-        </mc:AlternateContent>
-      </w:r>
-      <w:r>
-        <w:drawing>
-          <wp:inline distT="0" distB="0" distL="0" distR="0" wp14:anchorId="33761CDB" wp14:editId="4FE8836E">
-            <wp:extent cx="5943600" cy="4457700"/>
-            <wp:effectExtent l="0" t="0" r="0" b="0"/>
-            <wp:docPr id="1555672200" name="Picture 1"/>
-            <wp:cNvGraphicFramePr>
-              <a:graphicFrameLocks xmlns:a="http://schemas.openxmlformats.org/drawingml/2006/main" noChangeAspect="1"/>
-            </wp:cNvGraphicFramePr>
-            <a:graphic xmlns:a="http://schemas.openxmlformats.org/drawingml/2006/main">
-              <a:graphicData uri="http://schemas.openxmlformats.org/drawingml/2006/picture">
-                <pic:pic xmlns:pic="http://schemas.openxmlformats.org/drawingml/2006/picture">
-                  <pic:nvPicPr>
-                    <pic:cNvPr id="1555672200" name=""/>
-                    <pic:cNvPicPr/>
-                  </pic:nvPicPr>
-                  <pic:blipFill>
-                    <a:blip r:embed="rId20"/>
-                    <a:stretch>
-                      <a:fillRect/>
-                    </a:stretch>
-                  </pic:blipFill>
-                  <pic:spPr>
-                    <a:xfrm>
-                      <a:off x="0" y="0"/>
-                      <a:ext cx="5943600" cy="4457700"/>
-                    </a:xfrm>
-                    <a:prstGeom prst="rect">
-                      <a:avLst/>
-                    </a:prstGeom>
-                  </pic:spPr>
-                </pic:pic>
-              </a:graphicData>
-            </a:graphic>
-          </wp:inline>
-        </w:drawing>
-      </w:r>
-    </w:p>
-    <w:p>
-      <w:r>
-        <w:drawing>
-          <wp:inline distT="0" distB="0" distL="0" distR="0" wp14:anchorId="11D29666" wp14:editId="7774E966">
-            <wp:extent cx="4896091" cy="3672068"/>
-            <wp:effectExtent l="0" t="0" r="0" b="0"/>
-            <wp:docPr id="175553196" name="Picture 1"/>
-            <wp:cNvGraphicFramePr>
-              <a:graphicFrameLocks xmlns:a="http://schemas.openxmlformats.org/drawingml/2006/main" noChangeAspect="1"/>
-            </wp:cNvGraphicFramePr>
-            <a:graphic xmlns:a="http://schemas.openxmlformats.org/drawingml/2006/main">
-              <a:graphicData uri="http://schemas.openxmlformats.org/drawingml/2006/picture">
-                <pic:pic xmlns:pic="http://schemas.openxmlformats.org/drawingml/2006/picture">
-                  <pic:nvPicPr>
-                    <pic:cNvPr id="175553196" name=""/>
-                    <pic:cNvPicPr/>
-                  </pic:nvPicPr>
-                  <pic:blipFill>
-                    <a:blip r:embed="rId21"/>
-                    <a:stretch>
-                      <a:fillRect/>
-                    </a:stretch>
-                  </pic:blipFill>
-                  <pic:spPr>
-                    <a:xfrm>
-                      <a:off x="0" y="0"/>
-                      <a:ext cx="4899463" cy="3674597"/>
-                    </a:xfrm>
-                    <a:prstGeom prst="rect">
-                      <a:avLst/>
-                    </a:prstGeom>
-                  </pic:spPr>
-                </pic:pic>
-              </a:graphicData>
-            </a:graphic>
-          </wp:inline>
-        </w:drawing>
-      </w:r>
-    </w:p>
-    <w:p>
-      <w:r>
-        <w:lastRenderedPageBreak/>
-        <w:drawing>
-          <wp:inline distT="0" distB="0" distL="0" distR="0" wp14:anchorId="5EB4B162" wp14:editId="4C6B4D91">
-            <wp:extent cx="5077428" cy="3808071"/>
-            <wp:effectExtent l="0" t="0" r="0" b="0"/>
-            <wp:docPr id="422947445" name="Picture 1"/>
-            <wp:cNvGraphicFramePr>
-              <a:graphicFrameLocks xmlns:a="http://schemas.openxmlformats.org/drawingml/2006/main" noChangeAspect="1"/>
-            </wp:cNvGraphicFramePr>
-            <a:graphic xmlns:a="http://schemas.openxmlformats.org/drawingml/2006/main">
-              <a:graphicData uri="http://schemas.openxmlformats.org/drawingml/2006/picture">
-                <pic:pic xmlns:pic="http://schemas.openxmlformats.org/drawingml/2006/picture">
-                  <pic:nvPicPr>
-                    <pic:cNvPr id="422947445" name=""/>
-                    <pic:cNvPicPr/>
-                  </pic:nvPicPr>
-                  <pic:blipFill>
-                    <a:blip r:embed="rId22"/>
-                    <a:stretch>
-                      <a:fillRect/>
-                    </a:stretch>
-                  </pic:blipFill>
-                  <pic:spPr>
-                    <a:xfrm>
-                      <a:off x="0" y="0"/>
-                      <a:ext cx="5091216" cy="3818412"/>
-                    </a:xfrm>
-                    <a:prstGeom prst="rect">
-                      <a:avLst/>
-                    </a:prstGeom>
-                  </pic:spPr>
-                </pic:pic>
-              </a:graphicData>
-            </a:graphic>
-          </wp:inline>
-        </w:drawing>
-      </w:r>
-      <w:r>
-        <w:drawing>
-          <wp:inline distT="0" distB="0" distL="0" distR="0" wp14:anchorId="0D5069E1" wp14:editId="568A09B2">
-            <wp:extent cx="4942390" cy="3706793"/>
-            <wp:effectExtent l="0" t="0" r="0" b="0"/>
-            <wp:docPr id="712655458" name="Picture 1"/>
-            <wp:cNvGraphicFramePr>
-              <a:graphicFrameLocks xmlns:a="http://schemas.openxmlformats.org/drawingml/2006/main" noChangeAspect="1"/>
-            </wp:cNvGraphicFramePr>
-            <a:graphic xmlns:a="http://schemas.openxmlformats.org/drawingml/2006/main">
-              <a:graphicData uri="http://schemas.openxmlformats.org/drawingml/2006/picture">
-                <pic:pic xmlns:pic="http://schemas.openxmlformats.org/drawingml/2006/picture">
-                  <pic:nvPicPr>
-                    <pic:cNvPr id="712655458" name=""/>
-                    <pic:cNvPicPr/>
-                  </pic:nvPicPr>
-                  <pic:blipFill>
-                    <a:blip r:embed="rId23"/>
-                    <a:stretch>
-                      <a:fillRect/>
-                    </a:stretch>
-                  </pic:blipFill>
-                  <pic:spPr>
-                    <a:xfrm>
-                      <a:off x="0" y="0"/>
-                      <a:ext cx="4944261" cy="3708196"/>
-                    </a:xfrm>
-                    <a:prstGeom prst="rect">
-                      <a:avLst/>
-                    </a:prstGeom>
-                  </pic:spPr>
-                </pic:pic>
-              </a:graphicData>
-            </a:graphic>
-          </wp:inline>
-        </w:drawing>
-      </w:r>
-    </w:p>
-    <w:p>
-      <w:r>
-        <w:rPr>
-          <w:noProof/>
-        </w:rPr>
-        <w:lastRenderedPageBreak/>
-        <mc:AlternateContent>
-          <mc:Choice Requires="wps">
-            <w:drawing>
-              <wp:anchor distT="0" distB="0" distL="114300" distR="114300" simplePos="0" relativeHeight="251664384" behindDoc="0" locked="0" layoutInCell="1" allowOverlap="1" wp14:anchorId="7577D844" wp14:editId="5453C31A">
-                <wp:simplePos x="0" y="0"/>
-                <wp:positionH relativeFrom="column">
-                  <wp:posOffset>-289368</wp:posOffset>
-                </wp:positionH>
-                <wp:positionV relativeFrom="paragraph">
-                  <wp:posOffset>-578734</wp:posOffset>
-                </wp:positionV>
-                <wp:extent cx="1886673" cy="335666"/>
-                <wp:effectExtent l="0" t="0" r="18415" b="7620"/>
-                <wp:wrapNone/>
-                <wp:docPr id="452633871" name="Text Box 6"/>
-                <wp:cNvGraphicFramePr/>
-                <a:graphic xmlns:a="http://schemas.openxmlformats.org/drawingml/2006/main">
-                  <a:graphicData uri="http://schemas.microsoft.com/office/word/2010/wordprocessingShape">
-                    <wps:wsp>
-                      <wps:cNvSpPr txBox="1"/>
-                      <wps:spPr>
-                        <a:xfrm>
-                          <a:off x="0" y="0"/>
-                          <a:ext cx="1886673" cy="335666"/>
-                        </a:xfrm>
-                        <a:prstGeom prst="rect">
-                          <a:avLst/>
-                        </a:prstGeom>
-                        <a:solidFill>
-                          <a:schemeClr val="lt1"/>
-                        </a:solidFill>
-                        <a:ln w="6350">
-                          <a:solidFill>
-                            <a:prstClr val="black"/>
-                          </a:solidFill>
-                        </a:ln>
-                      </wps:spPr>
-                      <wps:txbx>
-                        <w:txbxContent>
-                          <w:p>
-                            <w:r>
-                              <w:t>Group 6</w:t>
+                              <w:t xml:space="preserve"> Disregard</w:t>
                             </w:r>
                           </w:p>
                         </w:txbxContent>
@@ -1261,12 +1099,23 @@
           </mc:Choice>
           <mc:Fallback>
             <w:pict>
-              <v:shape w14:anchorId="7577D844" id="Text Box 6" o:spid="_x0000_s1031" type="#_x0000_t202" style="position:absolute;margin-left:-22.8pt;margin-top:-45.55pt;width:148.55pt;height:26.45pt;z-index:251664384;visibility:visible;mso-wrap-style:square;mso-width-percent:0;mso-height-percent:0;mso-wrap-distance-left:9pt;mso-wrap-distance-top:0;mso-wrap-distance-right:9pt;mso-wrap-distance-bottom:0;mso-position-horizontal:absolute;mso-position-horizontal-relative:text;mso-position-vertical:absolute;mso-position-vertical-relative:text;mso-width-percent:0;mso-height-percent:0;mso-width-relative:margin;mso-height-relative:margin;v-text-anchor:top" o:gfxdata="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" fillcolor="white [3201]" strokeweight=".5pt">
+              <v:shape w14:anchorId="1A26A9F6" id="Text Box 3" o:spid="_x0000_s1028" type="#_x0000_t202" style="position:absolute;margin-left:0;margin-top:-36.45pt;width:264.3pt;height:36.45pt;z-index:251661312;visibility:visible;mso-wrap-style:square;mso-width-percent:0;mso-height-percent:0;mso-wrap-distance-left:9pt;mso-wrap-distance-top:0;mso-wrap-distance-right:9pt;mso-wrap-distance-bottom:0;mso-position-horizontal:absolute;mso-position-horizontal-relative:text;mso-position-vertical:absolute;mso-position-vertical-relative:text;mso-width-percent:0;mso-height-percent:0;mso-width-relative:margin;mso-height-relative:margin;v-text-anchor:top" o:gfxdata="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" fillcolor="white [3201]" strokeweight=".5pt">
                 <v:textbox>
                   <w:txbxContent>
                     <w:p>
                       <w:r>
-                        <w:t>Group 6</w:t>
+                        <w:t>Group 3</w:t>
+                      </w:r>
+                      <w:r>
+                        <w:t>: VIS(10)</w:t>
+                      </w:r>
+                    </w:p>
+                    <w:p>
+                      <w:r>
+                        <w:t xml:space="preserve">Kc=1 </w:t>
+                      </w:r>
+                      <w:r>
+                        <w:t xml:space="preserve"> Disregard</w:t>
                       </w:r>
                     </w:p>
                   </w:txbxContent>
@@ -1277,6 +1126,800 @@
         </mc:AlternateContent>
       </w:r>
       <w:r>
+        <w:rPr>
+          <w:noProof/>
+        </w:rPr>
+        <w:drawing>
+          <wp:inline distT="0" distB="0" distL="0" distR="0" wp14:anchorId="435E037D" wp14:editId="304FFE25">
+            <wp:extent cx="5127585" cy="3845689"/>
+            <wp:effectExtent l="0" t="0" r="0" b="0"/>
+            <wp:docPr id="1959591026" name="Picture 1"/>
+            <wp:cNvGraphicFramePr>
+              <a:graphicFrameLocks xmlns:a="http://schemas.openxmlformats.org/drawingml/2006/main" noChangeAspect="1"/>
+            </wp:cNvGraphicFramePr>
+            <a:graphic xmlns:a="http://schemas.openxmlformats.org/drawingml/2006/main">
+              <a:graphicData uri="http://schemas.openxmlformats.org/drawingml/2006/picture">
+                <pic:pic xmlns:pic="http://schemas.openxmlformats.org/drawingml/2006/picture">
+                  <pic:nvPicPr>
+                    <pic:cNvPr id="1959591026" name=""/>
+                    <pic:cNvPicPr/>
+                  </pic:nvPicPr>
+                  <pic:blipFill>
+                    <a:blip r:embed="rId25"/>
+                    <a:stretch>
+                      <a:fillRect/>
+                    </a:stretch>
+                  </pic:blipFill>
+                  <pic:spPr>
+                    <a:xfrm>
+                      <a:off x="0" y="0"/>
+                      <a:ext cx="5130058" cy="3847544"/>
+                    </a:xfrm>
+                    <a:prstGeom prst="rect">
+                      <a:avLst/>
+                    </a:prstGeom>
+                  </pic:spPr>
+                </pic:pic>
+              </a:graphicData>
+            </a:graphic>
+          </wp:inline>
+        </w:drawing>
+      </w:r>
+      <w:r>
+        <w:lastRenderedPageBreak/>
+        <w:drawing>
+          <wp:inline distT="0" distB="0" distL="0" distR="0" wp14:anchorId="0F96D077" wp14:editId="6A8D4129">
+            <wp:extent cx="5943600" cy="4457700"/>
+            <wp:effectExtent l="0" t="0" r="0" b="0"/>
+            <wp:docPr id="1927227748" name="Picture 1"/>
+            <wp:cNvGraphicFramePr>
+              <a:graphicFrameLocks xmlns:a="http://schemas.openxmlformats.org/drawingml/2006/main" noChangeAspect="1"/>
+            </wp:cNvGraphicFramePr>
+            <a:graphic xmlns:a="http://schemas.openxmlformats.org/drawingml/2006/main">
+              <a:graphicData uri="http://schemas.openxmlformats.org/drawingml/2006/picture">
+                <pic:pic xmlns:pic="http://schemas.openxmlformats.org/drawingml/2006/picture">
+                  <pic:nvPicPr>
+                    <pic:cNvPr id="1927227748" name=""/>
+                    <pic:cNvPicPr/>
+                  </pic:nvPicPr>
+                  <pic:blipFill>
+                    <a:blip r:embed="rId26"/>
+                    <a:stretch>
+                      <a:fillRect/>
+                    </a:stretch>
+                  </pic:blipFill>
+                  <pic:spPr>
+                    <a:xfrm>
+                      <a:off x="0" y="0"/>
+                      <a:ext cx="5943600" cy="4457700"/>
+                    </a:xfrm>
+                    <a:prstGeom prst="rect">
+                      <a:avLst/>
+                    </a:prstGeom>
+                  </pic:spPr>
+                </pic:pic>
+              </a:graphicData>
+            </a:graphic>
+          </wp:inline>
+        </w:drawing>
+      </w:r>
+    </w:p>
+    <w:p>
+      <w:r>
+        <w:rPr>
+          <w:noProof/>
+        </w:rPr>
+        <w:lastRenderedPageBreak/>
+        <mc:AlternateContent>
+          <mc:Choice Requires="wps">
+            <w:drawing>
+              <wp:anchor distT="0" distB="0" distL="114300" distR="114300" simplePos="0" relativeHeight="251662336" behindDoc="0" locked="0" layoutInCell="1" allowOverlap="1" wp14:anchorId="03A4CD84" wp14:editId="7CF07287">
+                <wp:simplePos x="0" y="0"/>
+                <wp:positionH relativeFrom="column">
+                  <wp:posOffset>104172</wp:posOffset>
+                </wp:positionH>
+                <wp:positionV relativeFrom="paragraph">
+                  <wp:posOffset>-474562</wp:posOffset>
+                </wp:positionV>
+                <wp:extent cx="2060294" cy="474562"/>
+                <wp:effectExtent l="0" t="0" r="10160" b="8255"/>
+                <wp:wrapNone/>
+                <wp:docPr id="1678497196" name="Text Box 4"/>
+                <wp:cNvGraphicFramePr/>
+                <a:graphic xmlns:a="http://schemas.openxmlformats.org/drawingml/2006/main">
+                  <a:graphicData uri="http://schemas.microsoft.com/office/word/2010/wordprocessingShape">
+                    <wps:wsp>
+                      <wps:cNvSpPr txBox="1"/>
+                      <wps:spPr>
+                        <a:xfrm>
+                          <a:off x="0" y="0"/>
+                          <a:ext cx="2060294" cy="474562"/>
+                        </a:xfrm>
+                        <a:prstGeom prst="rect">
+                          <a:avLst/>
+                        </a:prstGeom>
+                        <a:solidFill>
+                          <a:schemeClr val="lt1"/>
+                        </a:solidFill>
+                        <a:ln w="6350">
+                          <a:solidFill>
+                            <a:prstClr val="black"/>
+                          </a:solidFill>
+                        </a:ln>
+                      </wps:spPr>
+                      <wps:txbx>
+                        <w:txbxContent>
+                          <w:p>
+                            <w:r>
+                              <w:t>Group 4</w:t>
+                            </w:r>
+                            <w:r>
+                              <w:t xml:space="preserve"> DMN (11)</w:t>
+                            </w:r>
+                          </w:p>
+                          <w:p>
+                            <w:r>
+                              <w:t>Kc=1</w:t>
+                            </w:r>
+                          </w:p>
+                        </w:txbxContent>
+                      </wps:txbx>
+                      <wps:bodyPr rot="0" spcFirstLastPara="0" vertOverflow="overflow" horzOverflow="overflow" vert="horz" wrap="square" lIns="91440" tIns="45720" rIns="91440" bIns="45720" numCol="1" spcCol="0" rtlCol="0" fromWordArt="0" anchor="t" anchorCtr="0" forceAA="0" compatLnSpc="1">
+                        <a:prstTxWarp prst="textNoShape">
+                          <a:avLst/>
+                        </a:prstTxWarp>
+                        <a:noAutofit/>
+                      </wps:bodyPr>
+                    </wps:wsp>
+                  </a:graphicData>
+                </a:graphic>
+                <wp14:sizeRelH relativeFrom="margin">
+                  <wp14:pctWidth>0</wp14:pctWidth>
+                </wp14:sizeRelH>
+                <wp14:sizeRelV relativeFrom="margin">
+                  <wp14:pctHeight>0</wp14:pctHeight>
+                </wp14:sizeRelV>
+              </wp:anchor>
+            </w:drawing>
+          </mc:Choice>
+          <mc:Fallback>
+            <w:pict>
+              <v:shape w14:anchorId="03A4CD84" id="Text Box 4" o:spid="_x0000_s1029" type="#_x0000_t202" style="position:absolute;margin-left:8.2pt;margin-top:-37.35pt;width:162.25pt;height:37.35pt;z-index:251662336;visibility:visible;mso-wrap-style:square;mso-width-percent:0;mso-height-percent:0;mso-wrap-distance-left:9pt;mso-wrap-distance-top:0;mso-wrap-distance-right:9pt;mso-wrap-distance-bottom:0;mso-position-horizontal:absolute;mso-position-horizontal-relative:text;mso-position-vertical:absolute;mso-position-vertical-relative:text;mso-width-percent:0;mso-height-percent:0;mso-width-relative:margin;mso-height-relative:margin;v-text-anchor:top" o:gfxdata="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" fillcolor="white [3201]" strokeweight=".5pt">
+                <v:textbox>
+                  <w:txbxContent>
+                    <w:p>
+                      <w:r>
+                        <w:t>Group 4</w:t>
+                      </w:r>
+                      <w:r>
+                        <w:t xml:space="preserve"> DMN (11)</w:t>
+                      </w:r>
+                    </w:p>
+                    <w:p>
+                      <w:r>
+                        <w:t>Kc=1</w:t>
+                      </w:r>
+                    </w:p>
+                  </w:txbxContent>
+                </v:textbox>
+              </v:shape>
+            </w:pict>
+          </mc:Fallback>
+        </mc:AlternateContent>
+      </w:r>
+      <w:r>
+        <w:rPr>
+          <w:noProof/>
+        </w:rPr>
+        <w:drawing>
+          <wp:inline distT="0" distB="0" distL="0" distR="0" wp14:anchorId="16FD237E" wp14:editId="553A9CB5">
+            <wp:extent cx="5943600" cy="4457700"/>
+            <wp:effectExtent l="0" t="0" r="0" b="0"/>
+            <wp:docPr id="1878276632" name="Picture 1"/>
+            <wp:cNvGraphicFramePr>
+              <a:graphicFrameLocks xmlns:a="http://schemas.openxmlformats.org/drawingml/2006/main" noChangeAspect="1"/>
+            </wp:cNvGraphicFramePr>
+            <a:graphic xmlns:a="http://schemas.openxmlformats.org/drawingml/2006/main">
+              <a:graphicData uri="http://schemas.openxmlformats.org/drawingml/2006/picture">
+                <pic:pic xmlns:pic="http://schemas.openxmlformats.org/drawingml/2006/picture">
+                  <pic:nvPicPr>
+                    <pic:cNvPr id="1878276632" name=""/>
+                    <pic:cNvPicPr/>
+                  </pic:nvPicPr>
+                  <pic:blipFill>
+                    <a:blip r:embed="rId27"/>
+                    <a:stretch>
+                      <a:fillRect/>
+                    </a:stretch>
+                  </pic:blipFill>
+                  <pic:spPr>
+                    <a:xfrm>
+                      <a:off x="0" y="0"/>
+                      <a:ext cx="5943600" cy="4457700"/>
+                    </a:xfrm>
+                    <a:prstGeom prst="rect">
+                      <a:avLst/>
+                    </a:prstGeom>
+                  </pic:spPr>
+                </pic:pic>
+              </a:graphicData>
+            </a:graphic>
+          </wp:inline>
+        </w:drawing>
+      </w:r>
+    </w:p>
+    <w:p>
+      <w:r>
+        <w:rPr>
+          <w:noProof/>
+        </w:rPr>
+        <w:lastRenderedPageBreak/>
+        <w:drawing>
+          <wp:inline distT="0" distB="0" distL="0" distR="0" wp14:anchorId="53F7F052" wp14:editId="748F87F0">
+            <wp:extent cx="4653023" cy="3489767"/>
+            <wp:effectExtent l="0" t="0" r="0" b="0"/>
+            <wp:docPr id="236511293" name="Picture 1"/>
+            <wp:cNvGraphicFramePr>
+              <a:graphicFrameLocks xmlns:a="http://schemas.openxmlformats.org/drawingml/2006/main" noChangeAspect="1"/>
+            </wp:cNvGraphicFramePr>
+            <a:graphic xmlns:a="http://schemas.openxmlformats.org/drawingml/2006/main">
+              <a:graphicData uri="http://schemas.openxmlformats.org/drawingml/2006/picture">
+                <pic:pic xmlns:pic="http://schemas.openxmlformats.org/drawingml/2006/picture">
+                  <pic:nvPicPr>
+                    <pic:cNvPr id="236511293" name=""/>
+                    <pic:cNvPicPr/>
+                  </pic:nvPicPr>
+                  <pic:blipFill>
+                    <a:blip r:embed="rId28"/>
+                    <a:stretch>
+                      <a:fillRect/>
+                    </a:stretch>
+                  </pic:blipFill>
+                  <pic:spPr>
+                    <a:xfrm>
+                      <a:off x="0" y="0"/>
+                      <a:ext cx="4656079" cy="3492059"/>
+                    </a:xfrm>
+                    <a:prstGeom prst="rect">
+                      <a:avLst/>
+                    </a:prstGeom>
+                  </pic:spPr>
+                </pic:pic>
+              </a:graphicData>
+            </a:graphic>
+          </wp:inline>
+        </w:drawing>
+      </w:r>
+      <w:r>
+        <w:rPr>
+          <w:noProof/>
+        </w:rPr>
+        <w:drawing>
+          <wp:inline distT="0" distB="0" distL="0" distR="0" wp14:anchorId="54B21A43" wp14:editId="0CD7D26E">
+            <wp:extent cx="5943600" cy="4457700"/>
+            <wp:effectExtent l="0" t="0" r="0" b="0"/>
+            <wp:docPr id="703745944" name="Picture 1"/>
+            <wp:cNvGraphicFramePr>
+              <a:graphicFrameLocks xmlns:a="http://schemas.openxmlformats.org/drawingml/2006/main" noChangeAspect="1"/>
+            </wp:cNvGraphicFramePr>
+            <a:graphic xmlns:a="http://schemas.openxmlformats.org/drawingml/2006/main">
+              <a:graphicData uri="http://schemas.openxmlformats.org/drawingml/2006/picture">
+                <pic:pic xmlns:pic="http://schemas.openxmlformats.org/drawingml/2006/picture">
+                  <pic:nvPicPr>
+                    <pic:cNvPr id="703745944" name=""/>
+                    <pic:cNvPicPr/>
+                  </pic:nvPicPr>
+                  <pic:blipFill>
+                    <a:blip r:embed="rId29"/>
+                    <a:stretch>
+                      <a:fillRect/>
+                    </a:stretch>
+                  </pic:blipFill>
+                  <pic:spPr>
+                    <a:xfrm>
+                      <a:off x="0" y="0"/>
+                      <a:ext cx="5943600" cy="4457700"/>
+                    </a:xfrm>
+                    <a:prstGeom prst="rect">
+                      <a:avLst/>
+                    </a:prstGeom>
+                  </pic:spPr>
+                </pic:pic>
+              </a:graphicData>
+            </a:graphic>
+          </wp:inline>
+        </w:drawing>
+      </w:r>
+      <w:r>
+        <w:lastRenderedPageBreak/>
+        <w:drawing>
+          <wp:inline distT="0" distB="0" distL="0" distR="0" wp14:anchorId="6A980F70" wp14:editId="4F78752C">
+            <wp:extent cx="5943600" cy="4457700"/>
+            <wp:effectExtent l="0" t="0" r="0" b="0"/>
+            <wp:docPr id="300158030" name="Picture 1"/>
+            <wp:cNvGraphicFramePr>
+              <a:graphicFrameLocks xmlns:a="http://schemas.openxmlformats.org/drawingml/2006/main" noChangeAspect="1"/>
+            </wp:cNvGraphicFramePr>
+            <a:graphic xmlns:a="http://schemas.openxmlformats.org/drawingml/2006/main">
+              <a:graphicData uri="http://schemas.openxmlformats.org/drawingml/2006/picture">
+                <pic:pic xmlns:pic="http://schemas.openxmlformats.org/drawingml/2006/picture">
+                  <pic:nvPicPr>
+                    <pic:cNvPr id="300158030" name=""/>
+                    <pic:cNvPicPr/>
+                  </pic:nvPicPr>
+                  <pic:blipFill>
+                    <a:blip r:embed="rId30"/>
+                    <a:stretch>
+                      <a:fillRect/>
+                    </a:stretch>
+                  </pic:blipFill>
+                  <pic:spPr>
+                    <a:xfrm>
+                      <a:off x="0" y="0"/>
+                      <a:ext cx="5943600" cy="4457700"/>
+                    </a:xfrm>
+                    <a:prstGeom prst="rect">
+                      <a:avLst/>
+                    </a:prstGeom>
+                  </pic:spPr>
+                </pic:pic>
+              </a:graphicData>
+            </a:graphic>
+          </wp:inline>
+        </w:drawing>
+      </w:r>
+    </w:p>
+    <w:p>
+      <w:r>
+        <w:rPr>
+          <w:noProof/>
+        </w:rPr>
+        <w:lastRenderedPageBreak/>
+        <mc:AlternateContent>
+          <mc:Choice Requires="wps">
+            <w:drawing>
+              <wp:anchor distT="0" distB="0" distL="114300" distR="114300" simplePos="0" relativeHeight="251663360" behindDoc="0" locked="0" layoutInCell="1" allowOverlap="1" wp14:anchorId="1BF6EBBC" wp14:editId="357D26D6">
+                <wp:simplePos x="0" y="0"/>
+                <wp:positionH relativeFrom="column">
+                  <wp:posOffset>-104173</wp:posOffset>
+                </wp:positionH>
+                <wp:positionV relativeFrom="paragraph">
+                  <wp:posOffset>-532435</wp:posOffset>
+                </wp:positionV>
+                <wp:extent cx="2361235" cy="532435"/>
+                <wp:effectExtent l="0" t="0" r="13970" b="13970"/>
+                <wp:wrapNone/>
+                <wp:docPr id="1738699808" name="Text Box 5"/>
+                <wp:cNvGraphicFramePr/>
+                <a:graphic xmlns:a="http://schemas.openxmlformats.org/drawingml/2006/main">
+                  <a:graphicData uri="http://schemas.microsoft.com/office/word/2010/wordprocessingShape">
+                    <wps:wsp>
+                      <wps:cNvSpPr txBox="1"/>
+                      <wps:spPr>
+                        <a:xfrm>
+                          <a:off x="0" y="0"/>
+                          <a:ext cx="2361235" cy="532435"/>
+                        </a:xfrm>
+                        <a:prstGeom prst="rect">
+                          <a:avLst/>
+                        </a:prstGeom>
+                        <a:solidFill>
+                          <a:schemeClr val="lt1"/>
+                        </a:solidFill>
+                        <a:ln w="6350">
+                          <a:solidFill>
+                            <a:prstClr val="black"/>
+                          </a:solidFill>
+                        </a:ln>
+                      </wps:spPr>
+                      <wps:txbx>
+                        <w:txbxContent>
+                          <w:p>
+                            <w:r>
+                              <w:t>Group 5</w:t>
+                            </w:r>
+                            <w:r>
+                              <w:t>: ATTN (5)</w:t>
+                            </w:r>
+                          </w:p>
+                          <w:p>
+                            <w:r>
+                              <w:t>Kc=2</w:t>
+                            </w:r>
+                          </w:p>
+                        </w:txbxContent>
+                      </wps:txbx>
+                      <wps:bodyPr rot="0" spcFirstLastPara="0" vertOverflow="overflow" horzOverflow="overflow" vert="horz" wrap="square" lIns="91440" tIns="45720" rIns="91440" bIns="45720" numCol="1" spcCol="0" rtlCol="0" fromWordArt="0" anchor="t" anchorCtr="0" forceAA="0" compatLnSpc="1">
+                        <a:prstTxWarp prst="textNoShape">
+                          <a:avLst/>
+                        </a:prstTxWarp>
+                        <a:noAutofit/>
+                      </wps:bodyPr>
+                    </wps:wsp>
+                  </a:graphicData>
+                </a:graphic>
+                <wp14:sizeRelH relativeFrom="margin">
+                  <wp14:pctWidth>0</wp14:pctWidth>
+                </wp14:sizeRelH>
+              </wp:anchor>
+            </w:drawing>
+          </mc:Choice>
+          <mc:Fallback>
+            <w:pict>
+              <v:shape w14:anchorId="1BF6EBBC" id="Text Box 5" o:spid="_x0000_s1030" type="#_x0000_t202" style="position:absolute;margin-left:-8.2pt;margin-top:-41.9pt;width:185.9pt;height:41.9pt;z-index:251663360;visibility:visible;mso-wrap-style:square;mso-width-percent:0;mso-wrap-distance-left:9pt;mso-wrap-distance-top:0;mso-wrap-distance-right:9pt;mso-wrap-distance-bottom:0;mso-position-horizontal:absolute;mso-position-horizontal-relative:text;mso-position-vertical:absolute;mso-position-vertical-relative:text;mso-width-percent:0;mso-width-relative:margin;v-text-anchor:top" o:gfxdata="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" fillcolor="white [3201]" strokeweight=".5pt">
+                <v:textbox>
+                  <w:txbxContent>
+                    <w:p>
+                      <w:r>
+                        <w:t>Group 5</w:t>
+                      </w:r>
+                      <w:r>
+                        <w:t>: ATTN (5)</w:t>
+                      </w:r>
+                    </w:p>
+                    <w:p>
+                      <w:r>
+                        <w:t>Kc=2</w:t>
+                      </w:r>
+                    </w:p>
+                  </w:txbxContent>
+                </v:textbox>
+              </v:shape>
+            </w:pict>
+          </mc:Fallback>
+        </mc:AlternateContent>
+      </w:r>
+      <w:r>
+        <w:rPr>
+          <w:noProof/>
+        </w:rPr>
+        <w:drawing>
+          <wp:inline distT="0" distB="0" distL="0" distR="0" wp14:anchorId="33761CDB" wp14:editId="4FE8836E">
+            <wp:extent cx="5943600" cy="4457700"/>
+            <wp:effectExtent l="0" t="0" r="0" b="0"/>
+            <wp:docPr id="1555672200" name="Picture 1"/>
+            <wp:cNvGraphicFramePr>
+              <a:graphicFrameLocks xmlns:a="http://schemas.openxmlformats.org/drawingml/2006/main" noChangeAspect="1"/>
+            </wp:cNvGraphicFramePr>
+            <a:graphic xmlns:a="http://schemas.openxmlformats.org/drawingml/2006/main">
+              <a:graphicData uri="http://schemas.openxmlformats.org/drawingml/2006/picture">
+                <pic:pic xmlns:pic="http://schemas.openxmlformats.org/drawingml/2006/picture">
+                  <pic:nvPicPr>
+                    <pic:cNvPr id="1555672200" name=""/>
+                    <pic:cNvPicPr/>
+                  </pic:nvPicPr>
+                  <pic:blipFill>
+                    <a:blip r:embed="rId31"/>
+                    <a:stretch>
+                      <a:fillRect/>
+                    </a:stretch>
+                  </pic:blipFill>
+                  <pic:spPr>
+                    <a:xfrm>
+                      <a:off x="0" y="0"/>
+                      <a:ext cx="5943600" cy="4457700"/>
+                    </a:xfrm>
+                    <a:prstGeom prst="rect">
+                      <a:avLst/>
+                    </a:prstGeom>
+                  </pic:spPr>
+                </pic:pic>
+              </a:graphicData>
+            </a:graphic>
+          </wp:inline>
+        </w:drawing>
+      </w:r>
+    </w:p>
+    <w:p>
+      <w:r>
+        <w:rPr>
+          <w:noProof/>
+        </w:rPr>
+        <w:drawing>
+          <wp:inline distT="0" distB="0" distL="0" distR="0" wp14:anchorId="11D29666" wp14:editId="7774E966">
+            <wp:extent cx="4896091" cy="3672068"/>
+            <wp:effectExtent l="0" t="0" r="0" b="0"/>
+            <wp:docPr id="175553196" name="Picture 1"/>
+            <wp:cNvGraphicFramePr>
+              <a:graphicFrameLocks xmlns:a="http://schemas.openxmlformats.org/drawingml/2006/main" noChangeAspect="1"/>
+            </wp:cNvGraphicFramePr>
+            <a:graphic xmlns:a="http://schemas.openxmlformats.org/drawingml/2006/main">
+              <a:graphicData uri="http://schemas.openxmlformats.org/drawingml/2006/picture">
+                <pic:pic xmlns:pic="http://schemas.openxmlformats.org/drawingml/2006/picture">
+                  <pic:nvPicPr>
+                    <pic:cNvPr id="175553196" name=""/>
+                    <pic:cNvPicPr/>
+                  </pic:nvPicPr>
+                  <pic:blipFill>
+                    <a:blip r:embed="rId32"/>
+                    <a:stretch>
+                      <a:fillRect/>
+                    </a:stretch>
+                  </pic:blipFill>
+                  <pic:spPr>
+                    <a:xfrm>
+                      <a:off x="0" y="0"/>
+                      <a:ext cx="4899463" cy="3674597"/>
+                    </a:xfrm>
+                    <a:prstGeom prst="rect">
+                      <a:avLst/>
+                    </a:prstGeom>
+                  </pic:spPr>
+                </pic:pic>
+              </a:graphicData>
+            </a:graphic>
+          </wp:inline>
+        </w:drawing>
+      </w:r>
+    </w:p>
+    <w:p>
+      <w:r>
+        <w:rPr>
+          <w:noProof/>
+        </w:rPr>
+        <w:lastRenderedPageBreak/>
+        <w:drawing>
+          <wp:inline distT="0" distB="0" distL="0" distR="0" wp14:anchorId="5EB4B162" wp14:editId="4C6B4D91">
+            <wp:extent cx="5077428" cy="3808071"/>
+            <wp:effectExtent l="0" t="0" r="0" b="0"/>
+            <wp:docPr id="422947445" name="Picture 1"/>
+            <wp:cNvGraphicFramePr>
+              <a:graphicFrameLocks xmlns:a="http://schemas.openxmlformats.org/drawingml/2006/main" noChangeAspect="1"/>
+            </wp:cNvGraphicFramePr>
+            <a:graphic xmlns:a="http://schemas.openxmlformats.org/drawingml/2006/main">
+              <a:graphicData uri="http://schemas.openxmlformats.org/drawingml/2006/picture">
+                <pic:pic xmlns:pic="http://schemas.openxmlformats.org/drawingml/2006/picture">
+                  <pic:nvPicPr>
+                    <pic:cNvPr id="422947445" name=""/>
+                    <pic:cNvPicPr/>
+                  </pic:nvPicPr>
+                  <pic:blipFill>
+                    <a:blip r:embed="rId33"/>
+                    <a:stretch>
+                      <a:fillRect/>
+                    </a:stretch>
+                  </pic:blipFill>
+                  <pic:spPr>
+                    <a:xfrm>
+                      <a:off x="0" y="0"/>
+                      <a:ext cx="5091216" cy="3818412"/>
+                    </a:xfrm>
+                    <a:prstGeom prst="rect">
+                      <a:avLst/>
+                    </a:prstGeom>
+                  </pic:spPr>
+                </pic:pic>
+              </a:graphicData>
+            </a:graphic>
+          </wp:inline>
+        </w:drawing>
+      </w:r>
+      <w:r>
+        <w:rPr>
+          <w:noProof/>
+        </w:rPr>
+        <w:drawing>
+          <wp:inline distT="0" distB="0" distL="0" distR="0" wp14:anchorId="0D5069E1" wp14:editId="568A09B2">
+            <wp:extent cx="4942390" cy="3706793"/>
+            <wp:effectExtent l="0" t="0" r="0" b="0"/>
+            <wp:docPr id="712655458" name="Picture 1"/>
+            <wp:cNvGraphicFramePr>
+              <a:graphicFrameLocks xmlns:a="http://schemas.openxmlformats.org/drawingml/2006/main" noChangeAspect="1"/>
+            </wp:cNvGraphicFramePr>
+            <a:graphic xmlns:a="http://schemas.openxmlformats.org/drawingml/2006/main">
+              <a:graphicData uri="http://schemas.openxmlformats.org/drawingml/2006/picture">
+                <pic:pic xmlns:pic="http://schemas.openxmlformats.org/drawingml/2006/picture">
+                  <pic:nvPicPr>
+                    <pic:cNvPr id="712655458" name=""/>
+                    <pic:cNvPicPr/>
+                  </pic:nvPicPr>
+                  <pic:blipFill>
+                    <a:blip r:embed="rId34"/>
+                    <a:stretch>
+                      <a:fillRect/>
+                    </a:stretch>
+                  </pic:blipFill>
+                  <pic:spPr>
+                    <a:xfrm>
+                      <a:off x="0" y="0"/>
+                      <a:ext cx="4944261" cy="3708196"/>
+                    </a:xfrm>
+                    <a:prstGeom prst="rect">
+                      <a:avLst/>
+                    </a:prstGeom>
+                  </pic:spPr>
+                </pic:pic>
+              </a:graphicData>
+            </a:graphic>
+          </wp:inline>
+        </w:drawing>
+      </w:r>
+    </w:p>
+    <w:p>
+      <w:r>
+        <w:lastRenderedPageBreak/>
+        <w:drawing>
+          <wp:inline distT="0" distB="0" distL="0" distR="0" wp14:anchorId="0025E4A4" wp14:editId="6B87BF50">
+            <wp:extent cx="5943600" cy="4457700"/>
+            <wp:effectExtent l="0" t="0" r="0" b="0"/>
+            <wp:docPr id="563664" name="Picture 1"/>
+            <wp:cNvGraphicFramePr>
+              <a:graphicFrameLocks xmlns:a="http://schemas.openxmlformats.org/drawingml/2006/main" noChangeAspect="1"/>
+            </wp:cNvGraphicFramePr>
+            <a:graphic xmlns:a="http://schemas.openxmlformats.org/drawingml/2006/main">
+              <a:graphicData uri="http://schemas.openxmlformats.org/drawingml/2006/picture">
+                <pic:pic xmlns:pic="http://schemas.openxmlformats.org/drawingml/2006/picture">
+                  <pic:nvPicPr>
+                    <pic:cNvPr id="563664" name=""/>
+                    <pic:cNvPicPr/>
+                  </pic:nvPicPr>
+                  <pic:blipFill>
+                    <a:blip r:embed="rId35"/>
+                    <a:stretch>
+                      <a:fillRect/>
+                    </a:stretch>
+                  </pic:blipFill>
+                  <pic:spPr>
+                    <a:xfrm>
+                      <a:off x="0" y="0"/>
+                      <a:ext cx="5943600" cy="4457700"/>
+                    </a:xfrm>
+                    <a:prstGeom prst="rect">
+                      <a:avLst/>
+                    </a:prstGeom>
+                  </pic:spPr>
+                </pic:pic>
+              </a:graphicData>
+            </a:graphic>
+          </wp:inline>
+        </w:drawing>
+      </w:r>
+      <w:r>
+        <w:lastRenderedPageBreak/>
+        <w:drawing>
+          <wp:inline distT="0" distB="0" distL="0" distR="0" wp14:anchorId="2F5596F0" wp14:editId="2AA9D663">
+            <wp:extent cx="5943600" cy="4457700"/>
+            <wp:effectExtent l="0" t="0" r="0" b="0"/>
+            <wp:docPr id="633604522" name="Picture 1"/>
+            <wp:cNvGraphicFramePr>
+              <a:graphicFrameLocks xmlns:a="http://schemas.openxmlformats.org/drawingml/2006/main" noChangeAspect="1"/>
+            </wp:cNvGraphicFramePr>
+            <a:graphic xmlns:a="http://schemas.openxmlformats.org/drawingml/2006/main">
+              <a:graphicData uri="http://schemas.openxmlformats.org/drawingml/2006/picture">
+                <pic:pic xmlns:pic="http://schemas.openxmlformats.org/drawingml/2006/picture">
+                  <pic:nvPicPr>
+                    <pic:cNvPr id="633604522" name=""/>
+                    <pic:cNvPicPr/>
+                  </pic:nvPicPr>
+                  <pic:blipFill>
+                    <a:blip r:embed="rId36"/>
+                    <a:stretch>
+                      <a:fillRect/>
+                    </a:stretch>
+                  </pic:blipFill>
+                  <pic:spPr>
+                    <a:xfrm>
+                      <a:off x="0" y="0"/>
+                      <a:ext cx="5943600" cy="4457700"/>
+                    </a:xfrm>
+                    <a:prstGeom prst="rect">
+                      <a:avLst/>
+                    </a:prstGeom>
+                  </pic:spPr>
+                </pic:pic>
+              </a:graphicData>
+            </a:graphic>
+          </wp:inline>
+        </w:drawing>
+      </w:r>
+    </w:p>
+    <w:p>
+      <w:r>
+        <w:rPr>
+          <w:noProof/>
+        </w:rPr>
+        <w:lastRenderedPageBreak/>
+        <mc:AlternateContent>
+          <mc:Choice Requires="wps">
+            <w:drawing>
+              <wp:anchor distT="0" distB="0" distL="114300" distR="114300" simplePos="0" relativeHeight="251664384" behindDoc="0" locked="0" layoutInCell="1" allowOverlap="1" wp14:anchorId="7577D844" wp14:editId="20FF686A">
+                <wp:simplePos x="0" y="0"/>
+                <wp:positionH relativeFrom="column">
+                  <wp:posOffset>-289367</wp:posOffset>
+                </wp:positionH>
+                <wp:positionV relativeFrom="paragraph">
+                  <wp:posOffset>-451413</wp:posOffset>
+                </wp:positionV>
+                <wp:extent cx="2476982" cy="451413"/>
+                <wp:effectExtent l="0" t="0" r="12700" b="19050"/>
+                <wp:wrapNone/>
+                <wp:docPr id="452633871" name="Text Box 6"/>
+                <wp:cNvGraphicFramePr/>
+                <a:graphic xmlns:a="http://schemas.openxmlformats.org/drawingml/2006/main">
+                  <a:graphicData uri="http://schemas.microsoft.com/office/word/2010/wordprocessingShape">
+                    <wps:wsp>
+                      <wps:cNvSpPr txBox="1"/>
+                      <wps:spPr>
+                        <a:xfrm>
+                          <a:off x="0" y="0"/>
+                          <a:ext cx="2476982" cy="451413"/>
+                        </a:xfrm>
+                        <a:prstGeom prst="rect">
+                          <a:avLst/>
+                        </a:prstGeom>
+                        <a:solidFill>
+                          <a:schemeClr val="lt1"/>
+                        </a:solidFill>
+                        <a:ln w="6350">
+                          <a:solidFill>
+                            <a:prstClr val="black"/>
+                          </a:solidFill>
+                        </a:ln>
+                      </wps:spPr>
+                      <wps:txbx>
+                        <w:txbxContent>
+                          <w:p>
+                            <w:r>
+                              <w:t>Group 6</w:t>
+                            </w:r>
+                            <w:r>
+                              <w:t>: FRONT (8)</w:t>
+                            </w:r>
+                          </w:p>
+                          <w:p>
+                            <w:r>
+                              <w:t>Kc=1</w:t>
+                            </w:r>
+                          </w:p>
+                        </w:txbxContent>
+                      </wps:txbx>
+                      <wps:bodyPr rot="0" spcFirstLastPara="0" vertOverflow="overflow" horzOverflow="overflow" vert="horz" wrap="square" lIns="91440" tIns="45720" rIns="91440" bIns="45720" numCol="1" spcCol="0" rtlCol="0" fromWordArt="0" anchor="t" anchorCtr="0" forceAA="0" compatLnSpc="1">
+                        <a:prstTxWarp prst="textNoShape">
+                          <a:avLst/>
+                        </a:prstTxWarp>
+                        <a:noAutofit/>
+                      </wps:bodyPr>
+                    </wps:wsp>
+                  </a:graphicData>
+                </a:graphic>
+                <wp14:sizeRelH relativeFrom="margin">
+                  <wp14:pctWidth>0</wp14:pctWidth>
+                </wp14:sizeRelH>
+                <wp14:sizeRelV relativeFrom="margin">
+                  <wp14:pctHeight>0</wp14:pctHeight>
+                </wp14:sizeRelV>
+              </wp:anchor>
+            </w:drawing>
+          </mc:Choice>
+          <mc:Fallback>
+            <w:pict>
+              <v:shape w14:anchorId="7577D844" id="Text Box 6" o:spid="_x0000_s1031" type="#_x0000_t202" style="position:absolute;margin-left:-22.8pt;margin-top:-35.55pt;width:195.05pt;height:35.55pt;z-index:251664384;visibility:visible;mso-wrap-style:square;mso-width-percent:0;mso-height-percent:0;mso-wrap-distance-left:9pt;mso-wrap-distance-top:0;mso-wrap-distance-right:9pt;mso-wrap-distance-bottom:0;mso-position-horizontal:absolute;mso-position-horizontal-relative:text;mso-position-vertical:absolute;mso-position-vertical-relative:text;mso-width-percent:0;mso-height-percent:0;mso-width-relative:margin;mso-height-relative:margin;v-text-anchor:top" o:gfxdata="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" fillcolor="white [3201]" strokeweight=".5pt">
+                <v:textbox>
+                  <w:txbxContent>
+                    <w:p>
+                      <w:r>
+                        <w:t>Group 6</w:t>
+                      </w:r>
+                      <w:r>
+                        <w:t>: FRONT (8)</w:t>
+                      </w:r>
+                    </w:p>
+                    <w:p>
+                      <w:r>
+                        <w:t>Kc=1</w:t>
+                      </w:r>
+                    </w:p>
+                  </w:txbxContent>
+                </v:textbox>
+              </v:shape>
+            </w:pict>
+          </mc:Fallback>
+        </mc:AlternateContent>
+      </w:r>
+      <w:r>
+        <w:rPr>
+          <w:noProof/>
+        </w:rPr>
         <w:drawing>
           <wp:inline distT="0" distB="0" distL="0" distR="0" wp14:anchorId="2148CD18" wp14:editId="590852D6">
             <wp:extent cx="5416550" cy="4062413"/>
@@ -1293,7 +1936,7 @@
                     <pic:cNvPicPr/>
                   </pic:nvPicPr>
                   <pic:blipFill>
-                    <a:blip r:embed="rId24"/>
+                    <a:blip r:embed="rId37"/>
                     <a:stretch>
                       <a:fillRect/>
                     </a:stretch>
@@ -1314,6 +1957,9 @@
         </w:drawing>
       </w:r>
       <w:r>
+        <w:rPr>
+          <w:noProof/>
+        </w:rPr>
         <w:drawing>
           <wp:inline distT="0" distB="0" distL="0" distR="0" wp14:anchorId="5B097485" wp14:editId="14C7FEF7">
             <wp:extent cx="5521124" cy="4140843"/>
@@ -1330,7 +1976,7 @@
                     <pic:cNvPicPr/>
                   </pic:nvPicPr>
                   <pic:blipFill>
-                    <a:blip r:embed="rId25"/>
+                    <a:blip r:embed="rId38"/>
                     <a:stretch>
                       <a:fillRect/>
                     </a:stretch>
@@ -1353,6 +1999,9 @@
     </w:p>
     <w:p>
       <w:r>
+        <w:rPr>
+          <w:noProof/>
+        </w:rPr>
         <w:lastRenderedPageBreak/>
         <w:drawing>
           <wp:inline distT="0" distB="0" distL="0" distR="0" wp14:anchorId="357620DC" wp14:editId="5E9C0451">
@@ -1370,7 +2019,7 @@
                     <pic:cNvPicPr/>
                   </pic:nvPicPr>
                   <pic:blipFill>
-                    <a:blip r:embed="rId26"/>
+                    <a:blip r:embed="rId39"/>
                     <a:stretch>
                       <a:fillRect/>
                     </a:stretch>
@@ -1389,6 +2038,59 @@
             </a:graphic>
           </wp:inline>
         </w:drawing>
+      </w:r>
+    </w:p>
+    <w:p>
+      <w:r>
+        <w:lastRenderedPageBreak/>
+        <w:drawing>
+          <wp:inline distT="0" distB="0" distL="0" distR="0" wp14:anchorId="3889BC14" wp14:editId="5A101ADC">
+            <wp:extent cx="5943600" cy="4457700"/>
+            <wp:effectExtent l="0" t="0" r="0" b="0"/>
+            <wp:docPr id="955368940" name="Picture 1"/>
+            <wp:cNvGraphicFramePr>
+              <a:graphicFrameLocks xmlns:a="http://schemas.openxmlformats.org/drawingml/2006/main" noChangeAspect="1"/>
+            </wp:cNvGraphicFramePr>
+            <a:graphic xmlns:a="http://schemas.openxmlformats.org/drawingml/2006/main">
+              <a:graphicData uri="http://schemas.openxmlformats.org/drawingml/2006/picture">
+                <pic:pic xmlns:pic="http://schemas.openxmlformats.org/drawingml/2006/picture">
+                  <pic:nvPicPr>
+                    <pic:cNvPr id="955368940" name=""/>
+                    <pic:cNvPicPr/>
+                  </pic:nvPicPr>
+                  <pic:blipFill>
+                    <a:blip r:embed="rId40"/>
+                    <a:stretch>
+                      <a:fillRect/>
+                    </a:stretch>
+                  </pic:blipFill>
+                  <pic:spPr>
+                    <a:xfrm>
+                      <a:off x="0" y="0"/>
+                      <a:ext cx="5943600" cy="4457700"/>
+                    </a:xfrm>
+                    <a:prstGeom prst="rect">
+                      <a:avLst/>
+                    </a:prstGeom>
+                  </pic:spPr>
+                </pic:pic>
+              </a:graphicData>
+            </a:graphic>
+          </wp:inline>
+        </w:drawing>
+      </w:r>
+    </w:p>
+    <w:p/>
+    <w:p>
+      <w:pPr>
+        <w:pStyle w:val="ListParagraph"/>
+        <w:numPr>
+          <w:ilvl w:val="0"/>
+          <w:numId w:val="1"/>
+        </w:numPr>
+      </w:pPr>
+      <w:r>
+        <w:t>Please refer to figure file for more details regarding subjects plots</w:t>
       </w:r>
     </w:p>
     <w:sectPr>
@@ -1399,6 +2101,126 @@
     </w:sectPr>
   </w:body>
 </w:document>
+</file>
+
+<file path=word/numbering.xml><?xml version="1.0" encoding="utf-8"?>
+<w:numbering xmlns:wpc="http://schemas.microsoft.com/office/word/2010/wordprocessingCanvas" xmlns:cx="http://schemas.microsoft.com/office/drawing/2014/chartex" xmlns:cx1="http://schemas.microsoft.com/office/drawing/2015/9/8/chartex" xmlns:cx2="http://schemas.microsoft.com/office/drawing/2015/10/21/chartex" xmlns:cx3="http://schemas.microsoft.com/office/drawing/2016/5/9/chartex" xmlns:cx4="http://schemas.microsoft.com/office/drawing/2016/5/10/chartex" xmlns:cx5="http://schemas.microsoft.com/office/drawing/2016/5/11/chartex" xmlns:cx6="http://schemas.microsoft.com/office/drawing/2016/5/12/chartex" xmlns:cx7="http://schemas.microsoft.com/office/drawing/2016/5/13/chartex" xmlns:cx8="http://schemas.microsoft.com/office/drawing/2016/5/14/chartex" xmlns:mc="http://schemas.openxmlformats.org/markup-compatibility/2006" xmlns:aink="http://schemas.microsoft.com/office/drawing/2016/ink" xmlns:am3d="http://schemas.microsoft.com/office/drawing/2017/model3d" xmlns:o="urn:schemas-microsoft-com:office:office" xmlns:oel="http://schemas.microsoft.com/office/2019/extlst" xmlns:r="http://schemas.openxmlformats.org/officeDocument/2006/relationships" xmlns:m="http://schemas.openxmlformats.org/officeDocument/2006/math" xmlns:v="urn:schemas-microsoft-com:vml" xmlns:wp14="http://schemas.microsoft.com/office/word/2010/wordprocessingDrawing" xmlns:wp="http://schemas.openxmlformats.org/drawingml/2006/wordprocessingDrawing" xmlns:w10="urn:schemas-microsoft-com:office:word" xmlns:w="http://schemas.openxmlformats.org/wordprocessingml/2006/main" xmlns:w14="http://schemas.microsoft.com/office/word/2010/wordml" xmlns:w15="http://schemas.microsoft.com/office/word/2012/wordml" xmlns:w16cex="http://schemas.microsoft.com/office/word/2018/wordml/cex" xmlns:w16cid="http://schemas.microsoft.com/office/word/2016/wordml/cid" xmlns:w16="http://schemas.microsoft.com/office/word/2018/wordml" xmlns:w16sdtdh="http://schemas.microsoft.com/office/word/2020/wordml/sdtdatahash" xmlns:w16se="http://schemas.microsoft.com/office/word/2015/wordml/symex" xmlns:wpg="http://schemas.microsoft.com/office/word/2010/wordprocessingGroup" xmlns:wpi="http://schemas.microsoft.com/office/word/2010/wordprocessingInk" xmlns:wne="http://schemas.microsoft.com/office/word/2006/wordml" xmlns:wps="http://schemas.microsoft.com/office/word/2010/wordprocessingShape" mc:Ignorable="w14 w15 w16se w16cid w16 w16cex w16sdtdh wp14">
+  <w:abstractNum w:abstractNumId="0" w15:restartNumberingAfterBreak="0">
+    <w:nsid w:val="7459478F"/>
+    <w:multiLevelType w:val="hybridMultilevel"/>
+    <w:tmpl w:val="0B2ABC78"/>
+    <w:lvl w:ilvl="0" w:tplc="AA2CE28E">
+      <w:numFmt w:val="bullet"/>
+      <w:lvlText w:val=""/>
+      <w:lvlJc w:val="left"/>
+      <w:pPr>
+        <w:ind w:left="720" w:hanging="360"/>
+      </w:pPr>
+      <w:rPr>
+        <w:rFonts w:ascii="Symbol" w:eastAsiaTheme="minorHAnsi" w:hAnsi="Symbol" w:cstheme="minorBidi" w:hint="default"/>
+      </w:rPr>
+    </w:lvl>
+    <w:lvl w:ilvl="1" w:tplc="04090003" w:tentative="1">
+      <w:start w:val="1"/>
+      <w:numFmt w:val="bullet"/>
+      <w:lvlText w:val="o"/>
+      <w:lvlJc w:val="left"/>
+      <w:pPr>
+        <w:ind w:left="1440" w:hanging="360"/>
+      </w:pPr>
+      <w:rPr>
+        <w:rFonts w:ascii="Courier New" w:hAnsi="Courier New" w:hint="default"/>
+      </w:rPr>
+    </w:lvl>
+    <w:lvl w:ilvl="2" w:tplc="04090005" w:tentative="1">
+      <w:start w:val="1"/>
+      <w:numFmt w:val="bullet"/>
+      <w:lvlText w:val=""/>
+      <w:lvlJc w:val="left"/>
+      <w:pPr>
+        <w:ind w:left="2160" w:hanging="360"/>
+      </w:pPr>
+      <w:rPr>
+        <w:rFonts w:ascii="Wingdings" w:hAnsi="Wingdings" w:hint="default"/>
+      </w:rPr>
+    </w:lvl>
+    <w:lvl w:ilvl="3" w:tplc="04090001" w:tentative="1">
+      <w:start w:val="1"/>
+      <w:numFmt w:val="bullet"/>
+      <w:lvlText w:val=""/>
+      <w:lvlJc w:val="left"/>
+      <w:pPr>
+        <w:ind w:left="2880" w:hanging="360"/>
+      </w:pPr>
+      <w:rPr>
+        <w:rFonts w:ascii="Symbol" w:hAnsi="Symbol" w:hint="default"/>
+      </w:rPr>
+    </w:lvl>
+    <w:lvl w:ilvl="4" w:tplc="04090003" w:tentative="1">
+      <w:start w:val="1"/>
+      <w:numFmt w:val="bullet"/>
+      <w:lvlText w:val="o"/>
+      <w:lvlJc w:val="left"/>
+      <w:pPr>
+        <w:ind w:left="3600" w:hanging="360"/>
+      </w:pPr>
+      <w:rPr>
+        <w:rFonts w:ascii="Courier New" w:hAnsi="Courier New" w:hint="default"/>
+      </w:rPr>
+    </w:lvl>
+    <w:lvl w:ilvl="5" w:tplc="04090005" w:tentative="1">
+      <w:start w:val="1"/>
+      <w:numFmt w:val="bullet"/>
+      <w:lvlText w:val=""/>
+      <w:lvlJc w:val="left"/>
+      <w:pPr>
+        <w:ind w:left="4320" w:hanging="360"/>
+      </w:pPr>
+      <w:rPr>
+        <w:rFonts w:ascii="Wingdings" w:hAnsi="Wingdings" w:hint="default"/>
+      </w:rPr>
+    </w:lvl>
+    <w:lvl w:ilvl="6" w:tplc="04090001" w:tentative="1">
+      <w:start w:val="1"/>
+      <w:numFmt w:val="bullet"/>
+      <w:lvlText w:val=""/>
+      <w:lvlJc w:val="left"/>
+      <w:pPr>
+        <w:ind w:left="5040" w:hanging="360"/>
+      </w:pPr>
+      <w:rPr>
+        <w:rFonts w:ascii="Symbol" w:hAnsi="Symbol" w:hint="default"/>
+      </w:rPr>
+    </w:lvl>
+    <w:lvl w:ilvl="7" w:tplc="04090003" w:tentative="1">
+      <w:start w:val="1"/>
+      <w:numFmt w:val="bullet"/>
+      <w:lvlText w:val="o"/>
+      <w:lvlJc w:val="left"/>
+      <w:pPr>
+        <w:ind w:left="5760" w:hanging="360"/>
+      </w:pPr>
+      <w:rPr>
+        <w:rFonts w:ascii="Courier New" w:hAnsi="Courier New" w:hint="default"/>
+      </w:rPr>
+    </w:lvl>
+    <w:lvl w:ilvl="8" w:tplc="04090005" w:tentative="1">
+      <w:start w:val="1"/>
+      <w:numFmt w:val="bullet"/>
+      <w:lvlText w:val=""/>
+      <w:lvlJc w:val="left"/>
+      <w:pPr>
+        <w:ind w:left="6480" w:hanging="360"/>
+      </w:pPr>
+      <w:rPr>
+        <w:rFonts w:ascii="Wingdings" w:hAnsi="Wingdings" w:hint="default"/>
+      </w:rPr>
+    </w:lvl>
+  </w:abstractNum>
+  <w:num w:numId="1" w16cid:durableId="1896239648">
+    <w:abstractNumId w:val="0"/>
+  </w:num>
+</w:numbering>
 </file>
 
 <file path=word/styles.xml><?xml version="1.0" encoding="utf-8"?>
@@ -1825,6 +2647,17 @@
     <w:semiHidden/>
     <w:unhideWhenUsed/>
   </w:style>
+  <w:style w:type="paragraph" w:styleId="ListParagraph">
+    <w:name w:val="List Paragraph"/>
+    <w:basedOn w:val="Normal"/>
+    <w:uiPriority w:val="34"/>
+    <w:qFormat/>
+    <w:rsid w:val="00A17320"/>
+    <w:pPr>
+      <w:ind w:left="720"/>
+      <w:contextualSpacing/>
+    </w:pPr>
+  </w:style>
 </w:styles>
 </file>
 

</xml_diff>